<commit_message>
Added new user stories and new Manager actor
</commit_message>
<xml_diff>
--- a/Documents/PRCS252 - Use Case Analysis.docx
+++ b/Documents/PRCS252 - Use Case Analysis.docx
@@ -1,6 +1,6 @@
 
 <file path=word/document.xml><?xml version="1.0" encoding="utf-8"?>
-<w:document xmlns:wpc="http://schemas.microsoft.com/office/word/2010/wordprocessingCanvas" xmlns:cx="http://schemas.microsoft.com/office/drawing/2014/chartex" xmlns:cx1="http://schemas.microsoft.com/office/drawing/2015/9/8/chartex" xmlns:cx2="http://schemas.microsoft.com/office/drawing/2015/10/21/chartex" xmlns:cx3="http://schemas.microsoft.com/office/drawing/2016/5/9/chartex" xmlns:cx4="http://schemas.microsoft.com/office/drawing/2016/5/10/chartex" xmlns:cx5="http://schemas.microsoft.com/office/drawing/2016/5/11/chartex" xmlns:cx6="http://schemas.microsoft.com/office/drawing/2016/5/12/chartex" xmlns:cx7="http://schemas.microsoft.com/office/drawing/2016/5/13/chartex" xmlns:cx8="http://schemas.microsoft.com/office/drawing/2016/5/14/chartex" xmlns:mc="http://schemas.openxmlformats.org/markup-compatibility/2006" xmlns:aink="http://schemas.microsoft.com/office/drawing/2016/ink" xmlns:am3d="http://schemas.microsoft.com/office/drawing/2017/model3d" xmlns:o="urn:schemas-microsoft-com:office:office" xmlns:r="http://schemas.openxmlformats.org/officeDocument/2006/relationships" xmlns:m="http://schemas.openxmlformats.org/officeDocument/2006/math" xmlns:v="urn:schemas-microsoft-com:vml" xmlns:wp14="http://schemas.microsoft.com/office/word/2010/wordprocessingDrawing" xmlns:wp="http://schemas.openxmlformats.org/drawingml/2006/wordprocessingDrawing" xmlns:w10="urn:schemas-microsoft-com:office:word" xmlns:w="http://schemas.openxmlformats.org/wordprocessingml/2006/main" xmlns:w14="http://schemas.microsoft.com/office/word/2010/wordml" xmlns:w15="http://schemas.microsoft.com/office/word/2012/wordml" xmlns:w16cid="http://schemas.microsoft.com/office/word/2016/wordml/cid" xmlns:w16se="http://schemas.microsoft.com/office/word/2015/wordml/symex" xmlns:wpg="http://schemas.microsoft.com/office/word/2010/wordprocessingGroup" xmlns:wpi="http://schemas.microsoft.com/office/word/2010/wordprocessingInk" xmlns:wne="http://schemas.microsoft.com/office/word/2006/wordml" xmlns:wps="http://schemas.microsoft.com/office/word/2010/wordprocessingShape" mc:Ignorable="w14 w15 w16se w16cid wp14">
+<w:document xmlns:wpc="http://schemas.microsoft.com/office/word/2010/wordprocessingCanvas" xmlns:cx="http://schemas.microsoft.com/office/drawing/2014/chartex" xmlns:cx1="http://schemas.microsoft.com/office/drawing/2015/9/8/chartex" xmlns:mc="http://schemas.openxmlformats.org/markup-compatibility/2006" xmlns:o="urn:schemas-microsoft-com:office:office" xmlns:r="http://schemas.openxmlformats.org/officeDocument/2006/relationships" xmlns:m="http://schemas.openxmlformats.org/officeDocument/2006/math" xmlns:v="urn:schemas-microsoft-com:vml" xmlns:wp14="http://schemas.microsoft.com/office/word/2010/wordprocessingDrawing" xmlns:wp="http://schemas.openxmlformats.org/drawingml/2006/wordprocessingDrawing" xmlns:w10="urn:schemas-microsoft-com:office:word" xmlns:w="http://schemas.openxmlformats.org/wordprocessingml/2006/main" xmlns:w14="http://schemas.microsoft.com/office/word/2010/wordml" xmlns:w15="http://schemas.microsoft.com/office/word/2012/wordml" xmlns:w16se="http://schemas.microsoft.com/office/word/2015/wordml/symex" xmlns:wpg="http://schemas.microsoft.com/office/word/2010/wordprocessingGroup" xmlns:wpi="http://schemas.microsoft.com/office/word/2010/wordprocessingInk" xmlns:wne="http://schemas.microsoft.com/office/word/2006/wordml" xmlns:wps="http://schemas.microsoft.com/office/word/2010/wordprocessingShape" mc:Ignorable="w14 w15 w16se wp14">
   <w:body>
     <w:p>
       <w:pPr>
@@ -23,15 +23,17 @@
         <w:jc w:val="center"/>
         <w:rPr>
           <w:b/>
+          <w:bCs/>
           <w:u w:val="single"/>
         </w:rPr>
       </w:pPr>
       <w:r>
         <w:rPr>
           <w:b/>
+          <w:bCs/>
           <w:u w:val="single"/>
         </w:rPr>
-        <w:t>Use Case Analysis</w:t>
+        <w:t>User Story Analysis</w:t>
       </w:r>
     </w:p>
     <w:p/>
@@ -53,68 +55,31 @@
         <w:pStyle w:val="ListParagraph"/>
         <w:numPr>
           <w:ilvl w:val="0"/>
-          <w:numId w:val="1"/>
-        </w:numPr>
-      </w:pPr>
-      <w:r>
-        <w:t>As a driver, I want to be able to notify of delays</w:t>
-      </w:r>
-      <w:r>
-        <w:t xml:space="preserve"> in a bus service</w:t>
-      </w:r>
-      <w:r>
-        <w:t>, so that users of the service will be able to estimate when a bus will arrive.</w:t>
-      </w:r>
-    </w:p>
-    <w:p>
-      <w:pPr>
-        <w:pStyle w:val="ListParagraph"/>
-        <w:numPr>
-          <w:ilvl w:val="0"/>
-          <w:numId w:val="1"/>
-        </w:numPr>
-      </w:pPr>
-      <w:r>
-        <w:t xml:space="preserve">As a driver, I want to be able to </w:t>
-      </w:r>
-      <w:r>
-        <w:t>notify that the journey has been started, so that the journey duration can be tracked.</w:t>
-      </w:r>
-    </w:p>
-    <w:p>
-      <w:pPr>
-        <w:pStyle w:val="ListParagraph"/>
-        <w:numPr>
-          <w:ilvl w:val="0"/>
-          <w:numId w:val="1"/>
-        </w:numPr>
-      </w:pPr>
-      <w:r>
-        <w:t>As a driver, I want to be able to notify that the journey has been stopped, so that the journey duration can be tracked.</w:t>
-      </w:r>
-    </w:p>
-    <w:p>
-      <w:pPr>
-        <w:pStyle w:val="ListParagraph"/>
-        <w:numPr>
-          <w:ilvl w:val="0"/>
-          <w:numId w:val="1"/>
-        </w:numPr>
-      </w:pPr>
-      <w:r>
-        <w:rPr>
-          <w:b/>
-          <w:bCs/>
-        </w:rPr>
-        <w:t>As a driver, I want to be able to view current stock, so that the number of buses available to drive in the depot is known?</w:t>
-      </w:r>
-    </w:p>
-    <w:p>
-      <w:pPr>
-        <w:pStyle w:val="ListParagraph"/>
-        <w:numPr>
-          <w:ilvl w:val="0"/>
-          <w:numId w:val="1"/>
+          <w:numId w:val="3"/>
+        </w:numPr>
+      </w:pPr>
+      <w:r>
+        <w:t>As a driver, I want to be able to notify of breakdowns, so that support can be called.</w:t>
+      </w:r>
+    </w:p>
+    <w:p>
+      <w:pPr>
+        <w:pStyle w:val="ListParagraph"/>
+        <w:numPr>
+          <w:ilvl w:val="0"/>
+          <w:numId w:val="3"/>
+        </w:numPr>
+      </w:pPr>
+      <w:r>
+        <w:t>As a driver, I want to be able to view current stock, so that the number of buses available to drive in the depot is known.</w:t>
+      </w:r>
+    </w:p>
+    <w:p>
+      <w:pPr>
+        <w:pStyle w:val="ListParagraph"/>
+        <w:numPr>
+          <w:ilvl w:val="0"/>
+          <w:numId w:val="3"/>
         </w:numPr>
       </w:pPr>
       <w:r>
@@ -126,47 +91,107 @@
         <w:pStyle w:val="ListParagraph"/>
         <w:numPr>
           <w:ilvl w:val="0"/>
-          <w:numId w:val="1"/>
-        </w:numPr>
-      </w:pPr>
-      <w:r>
-        <w:t xml:space="preserve">As a driver, I want to be able to login to the system and be able to access the bus service based on the </w:t>
-      </w:r>
-      <w:r>
-        <w:t xml:space="preserve">bus </w:t>
-      </w:r>
-      <w:r>
-        <w:t>license/service id</w:t>
-      </w:r>
-      <w:r>
-        <w:t>.</w:t>
-      </w:r>
-    </w:p>
-    <w:p>
-      <w:pPr>
-        <w:pStyle w:val="ListParagraph"/>
-        <w:numPr>
-          <w:ilvl w:val="0"/>
-          <w:numId w:val="1"/>
-        </w:numPr>
-      </w:pPr>
-      <w:r>
-        <w:t>As a driver, I want to be able to accept a booking reference number from a passenger and validate their journey.</w:t>
-      </w:r>
-    </w:p>
-    <w:p>
-      <w:pPr>
-        <w:pStyle w:val="ListParagraph"/>
-        <w:numPr>
-          <w:ilvl w:val="0"/>
-          <w:numId w:val="1"/>
-        </w:numPr>
-      </w:pPr>
-      <w:r>
-        <w:t>As a driver, I want to be able to view bus service information</w:t>
-      </w:r>
-      <w:r>
-        <w:t>: bus capacity, remaining seats, bookings made for the journeys and locations to pick up booked passengers.</w:t>
+          <w:numId w:val="3"/>
+        </w:numPr>
+      </w:pPr>
+      <w:r>
+        <w:t>As a driver, I want to be able to log in to the system, so that the service can start.</w:t>
+      </w:r>
+    </w:p>
+    <w:p>
+      <w:pPr>
+        <w:pStyle w:val="ListParagraph"/>
+        <w:numPr>
+          <w:ilvl w:val="0"/>
+          <w:numId w:val="3"/>
+        </w:numPr>
+      </w:pPr>
+      <w:r>
+        <w:t>As a driver, I want to be able to access the bus service based on bus licence/service ID, so that the service can start.</w:t>
+      </w:r>
+    </w:p>
+    <w:p>
+      <w:pPr>
+        <w:pStyle w:val="ListParagraph"/>
+        <w:numPr>
+          <w:ilvl w:val="0"/>
+          <w:numId w:val="3"/>
+        </w:numPr>
+      </w:pPr>
+      <w:r>
+        <w:t>As a driver, I want to be able to access the shift schedule, so that I know when I need to work.</w:t>
+      </w:r>
+    </w:p>
+    <w:p>
+      <w:pPr>
+        <w:pStyle w:val="ListParagraph"/>
+        <w:numPr>
+          <w:ilvl w:val="0"/>
+          <w:numId w:val="3"/>
+        </w:numPr>
+      </w:pPr>
+      <w:r>
+        <w:t>As a driver, I want to be able to accept a booking reference number from a passenger, so as to validate their journey.</w:t>
+      </w:r>
+    </w:p>
+    <w:p>
+      <w:pPr>
+        <w:pStyle w:val="ListParagraph"/>
+        <w:numPr>
+          <w:ilvl w:val="0"/>
+          <w:numId w:val="3"/>
+        </w:numPr>
+      </w:pPr>
+      <w:r>
+        <w:t>As a driver, I want to be able to view bus capacity, so that the maximum amount of passengers can be ascertained.</w:t>
+      </w:r>
+    </w:p>
+    <w:p>
+      <w:pPr>
+        <w:pStyle w:val="ListParagraph"/>
+        <w:numPr>
+          <w:ilvl w:val="0"/>
+          <w:numId w:val="3"/>
+        </w:numPr>
+      </w:pPr>
+      <w:r>
+        <w:t xml:space="preserve">As a driver, I want to be able to view remaining seats, so that the amount of spare room can be ascertained. </w:t>
+      </w:r>
+    </w:p>
+    <w:p>
+      <w:pPr>
+        <w:pStyle w:val="ListParagraph"/>
+        <w:numPr>
+          <w:ilvl w:val="0"/>
+          <w:numId w:val="3"/>
+        </w:numPr>
+      </w:pPr>
+      <w:r>
+        <w:t>As a driver, I want to be able to see the bookings made for a journey, so I know how many people may board the coach.</w:t>
+      </w:r>
+    </w:p>
+    <w:p>
+      <w:pPr>
+        <w:pStyle w:val="ListParagraph"/>
+        <w:numPr>
+          <w:ilvl w:val="0"/>
+          <w:numId w:val="3"/>
+        </w:numPr>
+      </w:pPr>
+      <w:r>
+        <w:t>As a driver, I want to be able to start a service for a valid route, so that I can provide the travel product for customers.</w:t>
+      </w:r>
+    </w:p>
+    <w:p>
+      <w:pPr>
+        <w:pStyle w:val="ListParagraph"/>
+        <w:numPr>
+          <w:ilvl w:val="0"/>
+          <w:numId w:val="3"/>
+        </w:numPr>
+      </w:pPr>
+      <w:r>
+        <w:t>As a driver, I want to be able to stop a service for a valid route, so that I can provide the travel product for customers.</w:t>
       </w:r>
     </w:p>
     <w:p/>
@@ -175,6 +200,7 @@
       <w:r>
         <w:rPr>
           <w:noProof/>
+          <w:lang w:eastAsia="en-GB"/>
         </w:rPr>
         <w:lastRenderedPageBreak/>
         <w:drawing>
@@ -276,7 +302,7 @@
         <w:pStyle w:val="ListParagraph"/>
         <w:numPr>
           <w:ilvl w:val="0"/>
-          <w:numId w:val="2"/>
+          <w:numId w:val="4"/>
         </w:numPr>
       </w:pPr>
       <w:r>
@@ -288,7 +314,7 @@
         <w:pStyle w:val="ListParagraph"/>
         <w:numPr>
           <w:ilvl w:val="0"/>
-          <w:numId w:val="2"/>
+          <w:numId w:val="4"/>
         </w:numPr>
       </w:pPr>
       <w:r>
@@ -300,58 +326,43 @@
         <w:pStyle w:val="ListParagraph"/>
         <w:numPr>
           <w:ilvl w:val="0"/>
-          <w:numId w:val="2"/>
-        </w:numPr>
-      </w:pPr>
-      <w:r>
-        <w:t xml:space="preserve">As a customer, I want to be able </w:t>
-      </w:r>
-      <w:r>
-        <w:t>to make multiple bookings, so that I can travel with others</w:t>
-      </w:r>
-      <w:r>
-        <w:t>.</w:t>
-      </w:r>
-    </w:p>
-    <w:p>
-      <w:pPr>
-        <w:pStyle w:val="ListParagraph"/>
-        <w:numPr>
-          <w:ilvl w:val="0"/>
-          <w:numId w:val="2"/>
-        </w:numPr>
-      </w:pPr>
-      <w:r>
-        <w:t>As a customer, I want to be able to search routes given</w:t>
-      </w:r>
-      <w:r>
-        <w:t xml:space="preserve"> my </w:t>
-      </w:r>
-      <w:r>
-        <w:t>starting point and destination.</w:t>
-      </w:r>
-    </w:p>
-    <w:p>
-      <w:pPr>
-        <w:pStyle w:val="ListParagraph"/>
-        <w:numPr>
-          <w:ilvl w:val="0"/>
-          <w:numId w:val="2"/>
-        </w:numPr>
-      </w:pPr>
-      <w:r>
-        <w:t xml:space="preserve">As a customer, searching for routes, I want to see </w:t>
-      </w:r>
-      <w:r>
-        <w:t>fares and associated times for a journey.</w:t>
-      </w:r>
-    </w:p>
-    <w:p>
-      <w:pPr>
-        <w:pStyle w:val="ListParagraph"/>
-        <w:numPr>
-          <w:ilvl w:val="0"/>
-          <w:numId w:val="2"/>
+          <w:numId w:val="4"/>
+        </w:numPr>
+      </w:pPr>
+      <w:r>
+        <w:t xml:space="preserve">As a customer, I want to be able to make multiple bookings, so that I can travel with others. </w:t>
+      </w:r>
+    </w:p>
+    <w:p>
+      <w:pPr>
+        <w:pStyle w:val="ListParagraph"/>
+        <w:numPr>
+          <w:ilvl w:val="0"/>
+          <w:numId w:val="4"/>
+        </w:numPr>
+      </w:pPr>
+      <w:r>
+        <w:t>As a customer, I want to be able to search for timetabled routes given my starting point and destination.</w:t>
+      </w:r>
+    </w:p>
+    <w:p>
+      <w:pPr>
+        <w:pStyle w:val="ListParagraph"/>
+        <w:numPr>
+          <w:ilvl w:val="0"/>
+          <w:numId w:val="4"/>
+        </w:numPr>
+      </w:pPr>
+      <w:r>
+        <w:t>As a customer, searching for routes, I want to see fares and associated times for a journey, so that I can make sure I book the right journey for me.</w:t>
+      </w:r>
+    </w:p>
+    <w:p>
+      <w:pPr>
+        <w:pStyle w:val="ListParagraph"/>
+        <w:numPr>
+          <w:ilvl w:val="0"/>
+          <w:numId w:val="4"/>
         </w:numPr>
       </w:pPr>
       <w:r>
@@ -363,7 +374,7 @@
         <w:pStyle w:val="ListParagraph"/>
         <w:numPr>
           <w:ilvl w:val="0"/>
-          <w:numId w:val="2"/>
+          <w:numId w:val="4"/>
         </w:numPr>
       </w:pPr>
       <w:r>
@@ -375,22 +386,19 @@
         <w:pStyle w:val="ListParagraph"/>
         <w:numPr>
           <w:ilvl w:val="0"/>
-          <w:numId w:val="2"/>
-        </w:numPr>
-      </w:pPr>
-      <w:r>
-        <w:t xml:space="preserve">As a customer, I want to be able to select the day and time in which </w:t>
-      </w:r>
-      <w:r>
-        <w:t>I want travel, so that available services during those times will be available for me to book.</w:t>
-      </w:r>
-    </w:p>
-    <w:p>
-      <w:pPr>
-        <w:pStyle w:val="ListParagraph"/>
-        <w:numPr>
-          <w:ilvl w:val="0"/>
-          <w:numId w:val="2"/>
+          <w:numId w:val="4"/>
+        </w:numPr>
+      </w:pPr>
+      <w:r>
+        <w:t>As a customer, I want to be able to select the day and time in which I want to travel, so that available services during those times will be available for me to book.</w:t>
+      </w:r>
+    </w:p>
+    <w:p>
+      <w:pPr>
+        <w:pStyle w:val="ListParagraph"/>
+        <w:numPr>
+          <w:ilvl w:val="0"/>
+          <w:numId w:val="4"/>
         </w:numPr>
       </w:pPr>
       <w:r>
@@ -402,7 +410,7 @@
         <w:pStyle w:val="ListParagraph"/>
         <w:numPr>
           <w:ilvl w:val="0"/>
-          <w:numId w:val="2"/>
+          <w:numId w:val="4"/>
         </w:numPr>
       </w:pPr>
       <w:r>
@@ -414,90 +422,65 @@
         <w:pStyle w:val="ListParagraph"/>
         <w:numPr>
           <w:ilvl w:val="0"/>
-          <w:numId w:val="2"/>
-        </w:numPr>
-      </w:pPr>
-      <w:r>
-        <w:t xml:space="preserve">As a customer, I want to be able to view the timetable of routes, so I know when the bus will start its </w:t>
-      </w:r>
-      <w:r>
-        <w:t>journey. *</w:t>
-      </w:r>
-    </w:p>
-    <w:p>
-      <w:pPr>
-        <w:pStyle w:val="ListParagraph"/>
-        <w:numPr>
-          <w:ilvl w:val="0"/>
-          <w:numId w:val="2"/>
-        </w:numPr>
-      </w:pPr>
-      <w:r>
-        <w:t>As a customer, I should know when there is a delay for the service I have booked on to via updates to my mobile application.</w:t>
-      </w:r>
-    </w:p>
-    <w:p>
-      <w:pPr>
-        <w:pStyle w:val="ListParagraph"/>
-        <w:numPr>
-          <w:ilvl w:val="0"/>
-          <w:numId w:val="2"/>
-        </w:numPr>
-      </w:pPr>
-      <w:r>
-        <w:t>As a customer, I want to be able to view my prior travel history, so I can easily track where I have been</w:t>
-      </w:r>
-      <w:r>
-        <w:t xml:space="preserve"> and make new journey’s based on prior ones.</w:t>
-      </w:r>
-    </w:p>
-    <w:p>
-      <w:pPr>
-        <w:pStyle w:val="ListParagraph"/>
-        <w:numPr>
-          <w:ilvl w:val="0"/>
-          <w:numId w:val="2"/>
-        </w:numPr>
-      </w:pPr>
-      <w:r>
-        <w:t>As a customer, I want to be able to view my account details.</w:t>
-      </w:r>
-    </w:p>
-    <w:p>
-      <w:pPr>
-        <w:pStyle w:val="ListParagraph"/>
-        <w:numPr>
-          <w:ilvl w:val="0"/>
-          <w:numId w:val="2"/>
-        </w:numPr>
-      </w:pPr>
-      <w:r>
-        <w:t>As a customer, I want to be able to get route information.</w:t>
-      </w:r>
-    </w:p>
-    <w:p>
-      <w:pPr>
-        <w:pStyle w:val="ListParagraph"/>
-        <w:numPr>
-          <w:ilvl w:val="0"/>
-          <w:numId w:val="2"/>
-        </w:numPr>
-      </w:pPr>
-      <w:r>
-        <w:t>As a customer, I want to be able to request the termination of my account.</w:t>
-      </w:r>
-    </w:p>
-    <w:p>
-      <w:pPr>
-        <w:pStyle w:val="ListParagraph"/>
-        <w:numPr>
-          <w:ilvl w:val="0"/>
-          <w:numId w:val="2"/>
+          <w:numId w:val="4"/>
+        </w:numPr>
+      </w:pPr>
+      <w:r>
+        <w:t>As a customer, I want to be able to view my prior travel history, so I can easily track where I have been and make new journey’s based on prior ones.</w:t>
+      </w:r>
+    </w:p>
+    <w:p>
+      <w:pPr>
+        <w:pStyle w:val="ListParagraph"/>
+        <w:numPr>
+          <w:ilvl w:val="0"/>
+          <w:numId w:val="4"/>
+        </w:numPr>
+      </w:pPr>
+      <w:r>
+        <w:t>As a customer, I want to be able to view my account details, so that I can check my information is correct.</w:t>
+      </w:r>
+    </w:p>
+    <w:p>
+      <w:pPr>
+        <w:pStyle w:val="ListParagraph"/>
+        <w:numPr>
+          <w:ilvl w:val="0"/>
+          <w:numId w:val="4"/>
+        </w:numPr>
+      </w:pPr>
+      <w:r>
+        <w:t>As a customer, I want to be able to request the termination of my account, so that I can stop using the service.</w:t>
+      </w:r>
+    </w:p>
+    <w:p>
+      <w:pPr>
+        <w:pStyle w:val="ListParagraph"/>
+        <w:numPr>
+          <w:ilvl w:val="0"/>
+          <w:numId w:val="4"/>
         </w:numPr>
       </w:pPr>
       <w:r>
         <w:t>As a customer, I want to be able to view all my currently booked tickets and be able to display my booking reference code to the driver upon bus entry.</w:t>
       </w:r>
+    </w:p>
+    <w:p>
+      <w:pPr>
+        <w:pStyle w:val="ListParagraph"/>
+        <w:numPr>
+          <w:ilvl w:val="0"/>
+          <w:numId w:val="4"/>
+        </w:numPr>
+      </w:pPr>
+      <w:r>
+        <w:t>As a customer, I want to be able to update my account details, so that my information can be up to date.</w:t>
+      </w:r>
+    </w:p>
+    <w:p>
+      <w:pPr>
+        <w:ind w:left="360"/>
+      </w:pPr>
     </w:p>
     <w:p/>
     <w:p/>
@@ -506,6 +489,7 @@
       <w:r>
         <w:rPr>
           <w:noProof/>
+          <w:lang w:eastAsia="en-GB"/>
         </w:rPr>
         <w:lastRenderedPageBreak/>
         <w:drawing>
@@ -609,108 +593,233 @@
         <w:pStyle w:val="ListParagraph"/>
         <w:numPr>
           <w:ilvl w:val="0"/>
-          <w:numId w:val="3"/>
-        </w:numPr>
-      </w:pPr>
-      <w:r>
-        <w:t>As an admin, I want to be able to maintain records of what buses are in the depot, so that there is always up to date information</w:t>
-      </w:r>
-      <w:r>
-        <w:t xml:space="preserve"> available</w:t>
-      </w:r>
-      <w:r>
-        <w:t>.</w:t>
-      </w:r>
-    </w:p>
-    <w:p>
-      <w:pPr>
-        <w:pStyle w:val="ListParagraph"/>
-        <w:numPr>
-          <w:ilvl w:val="0"/>
-          <w:numId w:val="3"/>
-        </w:numPr>
-      </w:pPr>
-      <w:r>
-        <w:t xml:space="preserve">As an admin, I want to be able to change the status of a bus i.e. from in repair to </w:t>
-      </w:r>
-      <w:r>
-        <w:t>ready for service.</w:t>
-      </w:r>
-    </w:p>
-    <w:p>
-      <w:pPr>
-        <w:pStyle w:val="ListParagraph"/>
-        <w:numPr>
-          <w:ilvl w:val="0"/>
-          <w:numId w:val="3"/>
-        </w:numPr>
-      </w:pPr>
-      <w:r>
-        <w:t>As an admin, I want to be able to maintain records of the journeys of the buses, so that there is always up to date information on the journeys provided.</w:t>
-      </w:r>
-    </w:p>
-    <w:p>
-      <w:pPr>
-        <w:pStyle w:val="ListParagraph"/>
-        <w:numPr>
-          <w:ilvl w:val="0"/>
-          <w:numId w:val="3"/>
-        </w:numPr>
-      </w:pPr>
-      <w:r>
-        <w:t>As an admin, I want to be able to maintain records of the start point of the journeys, so that there is information on where a journey will begin from.</w:t>
-      </w:r>
-    </w:p>
-    <w:p>
-      <w:pPr>
-        <w:pStyle w:val="ListParagraph"/>
-        <w:numPr>
-          <w:ilvl w:val="0"/>
-          <w:numId w:val="3"/>
-        </w:numPr>
-      </w:pPr>
-      <w:r>
-        <w:t>As an admin, I want to be able to maintain records of the end points of the journeys, so that there is information on where a journey will terminate.</w:t>
-      </w:r>
-    </w:p>
-    <w:p>
-      <w:pPr>
-        <w:pStyle w:val="ListParagraph"/>
-        <w:numPr>
-          <w:ilvl w:val="0"/>
-          <w:numId w:val="3"/>
-        </w:numPr>
-      </w:pPr>
-      <w:r>
-        <w:t xml:space="preserve">As an admin, I want to be able to create new records, so that new items can be added to </w:t>
-      </w:r>
-      <w:r>
-        <w:t>the system.</w:t>
-      </w:r>
-    </w:p>
-    <w:p>
-      <w:pPr>
-        <w:pStyle w:val="ListParagraph"/>
-        <w:numPr>
-          <w:ilvl w:val="0"/>
-          <w:numId w:val="3"/>
-        </w:numPr>
-      </w:pPr>
-      <w:r>
-        <w:t>As an admin, I want to be able to deploy new buses in the event a bus breakdown.</w:t>
-      </w:r>
-    </w:p>
-    <w:p>
-      <w:pPr>
-        <w:pStyle w:val="ListParagraph"/>
-        <w:numPr>
-          <w:ilvl w:val="0"/>
-          <w:numId w:val="3"/>
-        </w:numPr>
-      </w:pPr>
-      <w:r>
-        <w:t>As an admin, I want to be able to approve account termination requests, so that accounts can be removed.</w:t>
-      </w:r>
+          <w:numId w:val="2"/>
+        </w:numPr>
+      </w:pPr>
+      <w:r>
+        <w:t>As an admin, I want to be able to login to the system, so that I can perform my responsibilities within the system.</w:t>
+      </w:r>
+    </w:p>
+    <w:p>
+      <w:pPr>
+        <w:pStyle w:val="ListParagraph"/>
+        <w:numPr>
+          <w:ilvl w:val="0"/>
+          <w:numId w:val="2"/>
+        </w:numPr>
+      </w:pPr>
+      <w:r>
+        <w:t>As an admin, I want to be able to approve customer passwords, so that customers can log in to their accounts.</w:t>
+      </w:r>
+    </w:p>
+    <w:p>
+      <w:pPr>
+        <w:pStyle w:val="ListParagraph"/>
+        <w:numPr>
+          <w:ilvl w:val="0"/>
+          <w:numId w:val="2"/>
+        </w:numPr>
+      </w:pPr>
+      <w:r>
+        <w:t>As an admin, I want to be able to allow the changing of customer passwords, so that customers may alter their password.</w:t>
+      </w:r>
+    </w:p>
+    <w:p>
+      <w:pPr>
+        <w:pStyle w:val="ListParagraph"/>
+        <w:numPr>
+          <w:ilvl w:val="0"/>
+          <w:numId w:val="2"/>
+        </w:numPr>
+      </w:pPr>
+      <w:r>
+        <w:t>As an admin, I want to be able to create employee accounts, so that new employees can undertake their duties.</w:t>
+      </w:r>
+    </w:p>
+    <w:p>
+      <w:pPr>
+        <w:pStyle w:val="ListParagraph"/>
+        <w:numPr>
+          <w:ilvl w:val="0"/>
+          <w:numId w:val="2"/>
+        </w:numPr>
+      </w:pPr>
+      <w:r>
+        <w:t>As an admin, I want to be able to update employee accounts, so that information related to employees can be changed.</w:t>
+      </w:r>
+    </w:p>
+    <w:p>
+      <w:pPr>
+        <w:pStyle w:val="ListParagraph"/>
+        <w:numPr>
+          <w:ilvl w:val="0"/>
+          <w:numId w:val="2"/>
+        </w:numPr>
+      </w:pPr>
+      <w:r>
+        <w:t>As an admin, I want to be able to retrieve employee accounts, so I can view information on employees.</w:t>
+      </w:r>
+    </w:p>
+    <w:p>
+      <w:pPr>
+        <w:pStyle w:val="ListParagraph"/>
+        <w:numPr>
+          <w:ilvl w:val="0"/>
+          <w:numId w:val="2"/>
+        </w:numPr>
+      </w:pPr>
+      <w:r>
+        <w:t>As an admin, I want to be able to archive employee accounts, so that they are no longer active when an employee leaves the company.</w:t>
+      </w:r>
+    </w:p>
+    <w:p>
+      <w:pPr>
+        <w:pStyle w:val="ListParagraph"/>
+        <w:numPr>
+          <w:ilvl w:val="0"/>
+          <w:numId w:val="2"/>
+        </w:numPr>
+      </w:pPr>
+      <w:r>
+        <w:t>As an admin, I want to create timetables for buses, so that their routes and times can be documented.</w:t>
+      </w:r>
+    </w:p>
+    <w:p>
+      <w:pPr>
+        <w:pStyle w:val="ListParagraph"/>
+        <w:numPr>
+          <w:ilvl w:val="0"/>
+          <w:numId w:val="2"/>
+        </w:numPr>
+      </w:pPr>
+      <w:r>
+        <w:t>As an admin, I want to update the timetables of buses, so that their routes and times can be amended.</w:t>
+      </w:r>
+    </w:p>
+    <w:p>
+      <w:pPr>
+        <w:pStyle w:val="ListParagraph"/>
+        <w:numPr>
+          <w:ilvl w:val="0"/>
+          <w:numId w:val="2"/>
+        </w:numPr>
+      </w:pPr>
+      <w:r>
+        <w:t>As an admin, I want to retrieve the timetables of the buses, so that I can view the routes and times.</w:t>
+      </w:r>
+    </w:p>
+    <w:p>
+      <w:pPr>
+        <w:pStyle w:val="ListParagraph"/>
+        <w:numPr>
+          <w:ilvl w:val="0"/>
+          <w:numId w:val="2"/>
+        </w:numPr>
+      </w:pPr>
+      <w:r>
+        <w:t>As an admin, I want to be able to archive the timetables of the buses, so that timetables can be decommissioned.</w:t>
+      </w:r>
+    </w:p>
+    <w:p>
+      <w:pPr>
+        <w:pStyle w:val="ListParagraph"/>
+        <w:numPr>
+          <w:ilvl w:val="0"/>
+          <w:numId w:val="2"/>
+        </w:numPr>
+      </w:pPr>
+      <w:r>
+        <w:t>As an admin, I want to be able to create routes, so that buses have a set path.</w:t>
+      </w:r>
+    </w:p>
+    <w:p>
+      <w:pPr>
+        <w:pStyle w:val="ListParagraph"/>
+        <w:numPr>
+          <w:ilvl w:val="0"/>
+          <w:numId w:val="2"/>
+        </w:numPr>
+      </w:pPr>
+      <w:r>
+        <w:t>As an admin, I want to be able to update routes, in case a route needs to change.</w:t>
+      </w:r>
+    </w:p>
+    <w:p>
+      <w:pPr>
+        <w:pStyle w:val="ListParagraph"/>
+        <w:numPr>
+          <w:ilvl w:val="0"/>
+          <w:numId w:val="2"/>
+        </w:numPr>
+      </w:pPr>
+      <w:r>
+        <w:t>As an admin, I want to be able to retrieve routes, so that I can view them.</w:t>
+      </w:r>
+    </w:p>
+    <w:p>
+      <w:pPr>
+        <w:pStyle w:val="ListParagraph"/>
+        <w:numPr>
+          <w:ilvl w:val="0"/>
+          <w:numId w:val="2"/>
+        </w:numPr>
+      </w:pPr>
+      <w:r>
+        <w:t>As an admin, I want to be able to archive routes, so that that they can be decommissioned.</w:t>
+      </w:r>
+    </w:p>
+    <w:p>
+      <w:pPr>
+        <w:pStyle w:val="ListParagraph"/>
+        <w:numPr>
+          <w:ilvl w:val="0"/>
+          <w:numId w:val="2"/>
+        </w:numPr>
+      </w:pPr>
+      <w:r>
+        <w:t>As an admin, I want to be able to create records of new buses, so that the stock can be documented.</w:t>
+      </w:r>
+    </w:p>
+    <w:p>
+      <w:pPr>
+        <w:pStyle w:val="ListParagraph"/>
+        <w:numPr>
+          <w:ilvl w:val="0"/>
+          <w:numId w:val="2"/>
+        </w:numPr>
+      </w:pPr>
+      <w:r>
+        <w:t>As an admin, I want to be able to view buses in the stock inventory, so that I can ascertain what buses are currently available.</w:t>
+      </w:r>
+    </w:p>
+    <w:p>
+      <w:pPr>
+        <w:pStyle w:val="ListParagraph"/>
+        <w:numPr>
+          <w:ilvl w:val="0"/>
+          <w:numId w:val="2"/>
+        </w:numPr>
+      </w:pPr>
+      <w:r>
+        <w:t>As an admin, I want to be able to archive buses in the stock inventory, so they can be decommissioned if not in use or replaced.</w:t>
+      </w:r>
+    </w:p>
+    <w:p>
+      <w:pPr>
+        <w:pStyle w:val="ListParagraph"/>
+        <w:numPr>
+          <w:ilvl w:val="0"/>
+          <w:numId w:val="2"/>
+        </w:numPr>
+      </w:pPr>
+      <w:r>
+        <w:t>As an admin, I want to be able to deploy replacement services in the event of a bus breakdown, so as to assist passengers.</w:t>
+      </w:r>
+    </w:p>
+    <w:p>
+      <w:pPr>
+        <w:ind w:left="360"/>
+      </w:pPr>
     </w:p>
     <w:p>
       <w:pPr>
@@ -770,8 +879,8 @@
       <w:r>
         <w:rPr>
           <w:noProof/>
+          <w:lang w:eastAsia="en-GB"/>
         </w:rPr>
-        <w:lastRenderedPageBreak/>
         <w:drawing>
           <wp:inline distT="0" distB="0" distL="0" distR="0" wp14:anchorId="0F5343EB" wp14:editId="4D9A7783">
             <wp:extent cx="4165600" cy="7548880"/>
@@ -842,14 +951,58 @@
       <w:r>
         <w:t>Use Case Diagram for administrators (using the web application)</w:t>
       </w:r>
+    </w:p>
+    <w:p>
+      <w:pPr>
+        <w:ind w:left="360"/>
+        <w:jc w:val="center"/>
+      </w:pPr>
+    </w:p>
+    <w:p>
+      <w:r>
+        <w:rPr>
+          <w:u w:val="single"/>
+        </w:rPr>
+        <w:t>Manager:</w:t>
+      </w:r>
+    </w:p>
+    <w:p>
+      <w:pPr>
+        <w:pStyle w:val="ListParagraph"/>
+        <w:numPr>
+          <w:ilvl w:val="0"/>
+          <w:numId w:val="1"/>
+        </w:numPr>
+      </w:pPr>
+      <w:r>
+        <w:t>As a manager, I want to be able to assign a driver a bus for the shift, so that the driver can perform his duties.</w:t>
+      </w:r>
+    </w:p>
+    <w:p>
+      <w:pPr>
+        <w:pStyle w:val="ListParagraph"/>
+        <w:numPr>
+          <w:ilvl w:val="0"/>
+          <w:numId w:val="1"/>
+        </w:numPr>
+      </w:pPr>
+      <w:r>
+        <w:t>As a manager, I want to be able to remove an employee’s shift, so that they no longer undertake that shift.</w:t>
+      </w:r>
+    </w:p>
+    <w:p>
+      <w:pPr>
+        <w:pStyle w:val="ListParagraph"/>
+        <w:numPr>
+          <w:ilvl w:val="0"/>
+          <w:numId w:val="1"/>
+        </w:numPr>
+      </w:pPr>
+      <w:r>
+        <w:t>As a manager, I want to assign a driver a route for their shift, so that the driver can take passengers to their destinations.</w:t>
+      </w:r>
       <w:bookmarkStart w:id="0" w:name="_GoBack"/>
       <w:bookmarkEnd w:id="0"/>
-    </w:p>
-    <w:p>
-      <w:pPr>
-        <w:ind w:left="360"/>
-        <w:jc w:val="center"/>
-      </w:pPr>
     </w:p>
     <w:sectPr>
       <w:pgSz w:w="11906" w:h="16838"/>
@@ -862,7 +1015,7 @@
 </file>
 
 <file path=word/endnotes.xml><?xml version="1.0" encoding="utf-8"?>
-<w:endnotes xmlns:wpc="http://schemas.microsoft.com/office/word/2010/wordprocessingCanvas" xmlns:cx="http://schemas.microsoft.com/office/drawing/2014/chartex" xmlns:cx1="http://schemas.microsoft.com/office/drawing/2015/9/8/chartex" xmlns:cx2="http://schemas.microsoft.com/office/drawing/2015/10/21/chartex" xmlns:cx3="http://schemas.microsoft.com/office/drawing/2016/5/9/chartex" xmlns:cx4="http://schemas.microsoft.com/office/drawing/2016/5/10/chartex" xmlns:cx5="http://schemas.microsoft.com/office/drawing/2016/5/11/chartex" xmlns:cx6="http://schemas.microsoft.com/office/drawing/2016/5/12/chartex" xmlns:cx7="http://schemas.microsoft.com/office/drawing/2016/5/13/chartex" xmlns:cx8="http://schemas.microsoft.com/office/drawing/2016/5/14/chartex" xmlns:mc="http://schemas.openxmlformats.org/markup-compatibility/2006" xmlns:aink="http://schemas.microsoft.com/office/drawing/2016/ink" xmlns:am3d="http://schemas.microsoft.com/office/drawing/2017/model3d" xmlns:o="urn:schemas-microsoft-com:office:office" xmlns:r="http://schemas.openxmlformats.org/officeDocument/2006/relationships" xmlns:m="http://schemas.openxmlformats.org/officeDocument/2006/math" xmlns:v="urn:schemas-microsoft-com:vml" xmlns:wp14="http://schemas.microsoft.com/office/word/2010/wordprocessingDrawing" xmlns:wp="http://schemas.openxmlformats.org/drawingml/2006/wordprocessingDrawing" xmlns:w10="urn:schemas-microsoft-com:office:word" xmlns:w="http://schemas.openxmlformats.org/wordprocessingml/2006/main" xmlns:w14="http://schemas.microsoft.com/office/word/2010/wordml" xmlns:w15="http://schemas.microsoft.com/office/word/2012/wordml" xmlns:w16cid="http://schemas.microsoft.com/office/word/2016/wordml/cid" xmlns:w16se="http://schemas.microsoft.com/office/word/2015/wordml/symex" xmlns:wpg="http://schemas.microsoft.com/office/word/2010/wordprocessingGroup" xmlns:wpi="http://schemas.microsoft.com/office/word/2010/wordprocessingInk" xmlns:wne="http://schemas.microsoft.com/office/word/2006/wordml" xmlns:wps="http://schemas.microsoft.com/office/word/2010/wordprocessingShape" mc:Ignorable="w14 w15 w16se w16cid wp14">
+<w:endnotes xmlns:wpc="http://schemas.microsoft.com/office/word/2010/wordprocessingCanvas" xmlns:cx="http://schemas.microsoft.com/office/drawing/2014/chartex" xmlns:cx1="http://schemas.microsoft.com/office/drawing/2015/9/8/chartex" xmlns:mc="http://schemas.openxmlformats.org/markup-compatibility/2006" xmlns:o="urn:schemas-microsoft-com:office:office" xmlns:r="http://schemas.openxmlformats.org/officeDocument/2006/relationships" xmlns:m="http://schemas.openxmlformats.org/officeDocument/2006/math" xmlns:v="urn:schemas-microsoft-com:vml" xmlns:wp14="http://schemas.microsoft.com/office/word/2010/wordprocessingDrawing" xmlns:wp="http://schemas.openxmlformats.org/drawingml/2006/wordprocessingDrawing" xmlns:w10="urn:schemas-microsoft-com:office:word" xmlns:w="http://schemas.openxmlformats.org/wordprocessingml/2006/main" xmlns:w14="http://schemas.microsoft.com/office/word/2010/wordml" xmlns:w15="http://schemas.microsoft.com/office/word/2012/wordml" xmlns:w16se="http://schemas.microsoft.com/office/word/2015/wordml/symex" xmlns:wpg="http://schemas.microsoft.com/office/word/2010/wordprocessingGroup" xmlns:wpi="http://schemas.microsoft.com/office/word/2010/wordprocessingInk" xmlns:wne="http://schemas.microsoft.com/office/word/2006/wordml" xmlns:wps="http://schemas.microsoft.com/office/word/2010/wordprocessingShape" mc:Ignorable="w14 w15 w16se wp14">
   <w:endnote w:type="separator" w:id="-1">
     <w:p>
       <w:pPr>
@@ -887,7 +1040,7 @@
 </file>
 
 <file path=word/footnotes.xml><?xml version="1.0" encoding="utf-8"?>
-<w:footnotes xmlns:wpc="http://schemas.microsoft.com/office/word/2010/wordprocessingCanvas" xmlns:cx="http://schemas.microsoft.com/office/drawing/2014/chartex" xmlns:cx1="http://schemas.microsoft.com/office/drawing/2015/9/8/chartex" xmlns:cx2="http://schemas.microsoft.com/office/drawing/2015/10/21/chartex" xmlns:cx3="http://schemas.microsoft.com/office/drawing/2016/5/9/chartex" xmlns:cx4="http://schemas.microsoft.com/office/drawing/2016/5/10/chartex" xmlns:cx5="http://schemas.microsoft.com/office/drawing/2016/5/11/chartex" xmlns:cx6="http://schemas.microsoft.com/office/drawing/2016/5/12/chartex" xmlns:cx7="http://schemas.microsoft.com/office/drawing/2016/5/13/chartex" xmlns:cx8="http://schemas.microsoft.com/office/drawing/2016/5/14/chartex" xmlns:mc="http://schemas.openxmlformats.org/markup-compatibility/2006" xmlns:aink="http://schemas.microsoft.com/office/drawing/2016/ink" xmlns:am3d="http://schemas.microsoft.com/office/drawing/2017/model3d" xmlns:o="urn:schemas-microsoft-com:office:office" xmlns:r="http://schemas.openxmlformats.org/officeDocument/2006/relationships" xmlns:m="http://schemas.openxmlformats.org/officeDocument/2006/math" xmlns:v="urn:schemas-microsoft-com:vml" xmlns:wp14="http://schemas.microsoft.com/office/word/2010/wordprocessingDrawing" xmlns:wp="http://schemas.openxmlformats.org/drawingml/2006/wordprocessingDrawing" xmlns:w10="urn:schemas-microsoft-com:office:word" xmlns:w="http://schemas.openxmlformats.org/wordprocessingml/2006/main" xmlns:w14="http://schemas.microsoft.com/office/word/2010/wordml" xmlns:w15="http://schemas.microsoft.com/office/word/2012/wordml" xmlns:w16cid="http://schemas.microsoft.com/office/word/2016/wordml/cid" xmlns:w16se="http://schemas.microsoft.com/office/word/2015/wordml/symex" xmlns:wpg="http://schemas.microsoft.com/office/word/2010/wordprocessingGroup" xmlns:wpi="http://schemas.microsoft.com/office/word/2010/wordprocessingInk" xmlns:wne="http://schemas.microsoft.com/office/word/2006/wordml" xmlns:wps="http://schemas.microsoft.com/office/word/2010/wordprocessingShape" mc:Ignorable="w14 w15 w16se w16cid wp14">
+<w:footnotes xmlns:wpc="http://schemas.microsoft.com/office/word/2010/wordprocessingCanvas" xmlns:cx="http://schemas.microsoft.com/office/drawing/2014/chartex" xmlns:cx1="http://schemas.microsoft.com/office/drawing/2015/9/8/chartex" xmlns:mc="http://schemas.openxmlformats.org/markup-compatibility/2006" xmlns:o="urn:schemas-microsoft-com:office:office" xmlns:r="http://schemas.openxmlformats.org/officeDocument/2006/relationships" xmlns:m="http://schemas.openxmlformats.org/officeDocument/2006/math" xmlns:v="urn:schemas-microsoft-com:vml" xmlns:wp14="http://schemas.microsoft.com/office/word/2010/wordprocessingDrawing" xmlns:wp="http://schemas.openxmlformats.org/drawingml/2006/wordprocessingDrawing" xmlns:w10="urn:schemas-microsoft-com:office:word" xmlns:w="http://schemas.openxmlformats.org/wordprocessingml/2006/main" xmlns:w14="http://schemas.microsoft.com/office/word/2010/wordml" xmlns:w15="http://schemas.microsoft.com/office/word/2012/wordml" xmlns:w16se="http://schemas.microsoft.com/office/word/2015/wordml/symex" xmlns:wpg="http://schemas.microsoft.com/office/word/2010/wordprocessingGroup" xmlns:wpi="http://schemas.microsoft.com/office/word/2010/wordprocessingInk" xmlns:wne="http://schemas.microsoft.com/office/word/2006/wordml" xmlns:wps="http://schemas.microsoft.com/office/word/2010/wordprocessingShape" mc:Ignorable="w14 w15 w16se wp14">
   <w:footnote w:type="separator" w:id="-1">
     <w:p>
       <w:pPr>
@@ -912,7 +1065,7 @@
 </file>
 
 <file path=word/numbering.xml><?xml version="1.0" encoding="utf-8"?>
-<w:numbering xmlns:wpc="http://schemas.microsoft.com/office/word/2010/wordprocessingCanvas" xmlns:cx="http://schemas.microsoft.com/office/drawing/2014/chartex" xmlns:cx1="http://schemas.microsoft.com/office/drawing/2015/9/8/chartex" xmlns:cx2="http://schemas.microsoft.com/office/drawing/2015/10/21/chartex" xmlns:cx3="http://schemas.microsoft.com/office/drawing/2016/5/9/chartex" xmlns:cx4="http://schemas.microsoft.com/office/drawing/2016/5/10/chartex" xmlns:cx5="http://schemas.microsoft.com/office/drawing/2016/5/11/chartex" xmlns:cx6="http://schemas.microsoft.com/office/drawing/2016/5/12/chartex" xmlns:cx7="http://schemas.microsoft.com/office/drawing/2016/5/13/chartex" xmlns:cx8="http://schemas.microsoft.com/office/drawing/2016/5/14/chartex" xmlns:mc="http://schemas.openxmlformats.org/markup-compatibility/2006" xmlns:aink="http://schemas.microsoft.com/office/drawing/2016/ink" xmlns:am3d="http://schemas.microsoft.com/office/drawing/2017/model3d" xmlns:o="urn:schemas-microsoft-com:office:office" xmlns:r="http://schemas.openxmlformats.org/officeDocument/2006/relationships" xmlns:m="http://schemas.openxmlformats.org/officeDocument/2006/math" xmlns:v="urn:schemas-microsoft-com:vml" xmlns:wp14="http://schemas.microsoft.com/office/word/2010/wordprocessingDrawing" xmlns:wp="http://schemas.openxmlformats.org/drawingml/2006/wordprocessingDrawing" xmlns:w10="urn:schemas-microsoft-com:office:word" xmlns:w="http://schemas.openxmlformats.org/wordprocessingml/2006/main" xmlns:w14="http://schemas.microsoft.com/office/word/2010/wordml" xmlns:w15="http://schemas.microsoft.com/office/word/2012/wordml" xmlns:w16cid="http://schemas.microsoft.com/office/word/2016/wordml/cid" xmlns:w16se="http://schemas.microsoft.com/office/word/2015/wordml/symex" xmlns:wpg="http://schemas.microsoft.com/office/word/2010/wordprocessingGroup" xmlns:wpi="http://schemas.microsoft.com/office/word/2010/wordprocessingInk" xmlns:wne="http://schemas.microsoft.com/office/word/2006/wordml" xmlns:wps="http://schemas.microsoft.com/office/word/2010/wordprocessingShape" mc:Ignorable="w14 w15 w16se w16cid wp14">
+<w:numbering xmlns:wpc="http://schemas.microsoft.com/office/word/2010/wordprocessingCanvas" xmlns:cx="http://schemas.microsoft.com/office/drawing/2014/chartex" xmlns:cx1="http://schemas.microsoft.com/office/drawing/2015/9/8/chartex" xmlns:mc="http://schemas.openxmlformats.org/markup-compatibility/2006" xmlns:o="urn:schemas-microsoft-com:office:office" xmlns:r="http://schemas.openxmlformats.org/officeDocument/2006/relationships" xmlns:m="http://schemas.openxmlformats.org/officeDocument/2006/math" xmlns:v="urn:schemas-microsoft-com:vml" xmlns:wp14="http://schemas.microsoft.com/office/word/2010/wordprocessingDrawing" xmlns:wp="http://schemas.openxmlformats.org/drawingml/2006/wordprocessingDrawing" xmlns:w10="urn:schemas-microsoft-com:office:word" xmlns:w="http://schemas.openxmlformats.org/wordprocessingml/2006/main" xmlns:w14="http://schemas.microsoft.com/office/word/2010/wordml" xmlns:w15="http://schemas.microsoft.com/office/word/2012/wordml" xmlns:w16se="http://schemas.microsoft.com/office/word/2015/wordml/symex" xmlns:wpg="http://schemas.microsoft.com/office/word/2010/wordprocessingGroup" xmlns:wpi="http://schemas.microsoft.com/office/word/2010/wordprocessingInk" xmlns:wne="http://schemas.microsoft.com/office/word/2006/wordml" xmlns:wps="http://schemas.microsoft.com/office/word/2010/wordprocessingShape" mc:Ignorable="w14 w15 w16se wp14">
   <w:abstractNum w:abstractNumId="0" w15:restartNumberingAfterBreak="0">
     <w:nsid w:val="0C2F0C75"/>
     <w:multiLevelType w:val="hybridMultilevel"/>
@@ -1181,6 +1334,92 @@
     </w:lvl>
   </w:abstractNum>
   <w:abstractNum w:abstractNumId="3" w15:restartNumberingAfterBreak="0">
+    <w:nsid w:val="3732309E"/>
+    <w:multiLevelType w:val="hybridMultilevel"/>
+    <w:tmpl w:val="C95C5D94"/>
+    <w:lvl w:ilvl="0" w:tplc="7C9CFEB2">
+      <w:start w:val="1"/>
+      <w:numFmt w:val="decimal"/>
+      <w:lvlText w:val="%1."/>
+      <w:lvlJc w:val="left"/>
+      <w:pPr>
+        <w:ind w:left="720" w:hanging="360"/>
+      </w:pPr>
+    </w:lvl>
+    <w:lvl w:ilvl="1" w:tplc="BD44598E">
+      <w:start w:val="1"/>
+      <w:numFmt w:val="lowerLetter"/>
+      <w:lvlText w:val="%2."/>
+      <w:lvlJc w:val="left"/>
+      <w:pPr>
+        <w:ind w:left="1440" w:hanging="360"/>
+      </w:pPr>
+    </w:lvl>
+    <w:lvl w:ilvl="2" w:tplc="0178C1AE">
+      <w:start w:val="1"/>
+      <w:numFmt w:val="lowerRoman"/>
+      <w:lvlText w:val="%3."/>
+      <w:lvlJc w:val="right"/>
+      <w:pPr>
+        <w:ind w:left="2160" w:hanging="180"/>
+      </w:pPr>
+    </w:lvl>
+    <w:lvl w:ilvl="3" w:tplc="CC686BE2">
+      <w:start w:val="1"/>
+      <w:numFmt w:val="decimal"/>
+      <w:lvlText w:val="%4."/>
+      <w:lvlJc w:val="left"/>
+      <w:pPr>
+        <w:ind w:left="2880" w:hanging="360"/>
+      </w:pPr>
+    </w:lvl>
+    <w:lvl w:ilvl="4" w:tplc="53961CDA">
+      <w:start w:val="1"/>
+      <w:numFmt w:val="lowerLetter"/>
+      <w:lvlText w:val="%5."/>
+      <w:lvlJc w:val="left"/>
+      <w:pPr>
+        <w:ind w:left="3600" w:hanging="360"/>
+      </w:pPr>
+    </w:lvl>
+    <w:lvl w:ilvl="5" w:tplc="2FDEB500">
+      <w:start w:val="1"/>
+      <w:numFmt w:val="lowerRoman"/>
+      <w:lvlText w:val="%6."/>
+      <w:lvlJc w:val="right"/>
+      <w:pPr>
+        <w:ind w:left="4320" w:hanging="180"/>
+      </w:pPr>
+    </w:lvl>
+    <w:lvl w:ilvl="6" w:tplc="4006A4EC">
+      <w:start w:val="1"/>
+      <w:numFmt w:val="decimal"/>
+      <w:lvlText w:val="%7."/>
+      <w:lvlJc w:val="left"/>
+      <w:pPr>
+        <w:ind w:left="5040" w:hanging="360"/>
+      </w:pPr>
+    </w:lvl>
+    <w:lvl w:ilvl="7" w:tplc="7780D0CA">
+      <w:start w:val="1"/>
+      <w:numFmt w:val="lowerLetter"/>
+      <w:lvlText w:val="%8."/>
+      <w:lvlJc w:val="left"/>
+      <w:pPr>
+        <w:ind w:left="5760" w:hanging="360"/>
+      </w:pPr>
+    </w:lvl>
+    <w:lvl w:ilvl="8" w:tplc="9430A224">
+      <w:start w:val="1"/>
+      <w:numFmt w:val="lowerRoman"/>
+      <w:lvlText w:val="%9."/>
+      <w:lvlJc w:val="right"/>
+      <w:pPr>
+        <w:ind w:left="6480" w:hanging="180"/>
+      </w:pPr>
+    </w:lvl>
+  </w:abstractNum>
+  <w:abstractNum w:abstractNumId="4" w15:restartNumberingAfterBreak="0">
     <w:nsid w:val="5C3D6344"/>
     <w:multiLevelType w:val="hybridMultilevel"/>
     <w:tmpl w:val="5E3E009A"/>
@@ -1269,23 +1508,115 @@
       </w:pPr>
     </w:lvl>
   </w:abstractNum>
+  <w:abstractNum w:abstractNumId="5" w15:restartNumberingAfterBreak="0">
+    <w:nsid w:val="734F6C92"/>
+    <w:multiLevelType w:val="hybridMultilevel"/>
+    <w:tmpl w:val="E9561B0E"/>
+    <w:lvl w:ilvl="0" w:tplc="349A6578">
+      <w:start w:val="1"/>
+      <w:numFmt w:val="decimal"/>
+      <w:lvlText w:val="%1."/>
+      <w:lvlJc w:val="left"/>
+      <w:pPr>
+        <w:ind w:left="720" w:hanging="360"/>
+      </w:pPr>
+    </w:lvl>
+    <w:lvl w:ilvl="1" w:tplc="2E4C8F1A">
+      <w:start w:val="1"/>
+      <w:numFmt w:val="lowerLetter"/>
+      <w:lvlText w:val="%2."/>
+      <w:lvlJc w:val="left"/>
+      <w:pPr>
+        <w:ind w:left="1440" w:hanging="360"/>
+      </w:pPr>
+    </w:lvl>
+    <w:lvl w:ilvl="2" w:tplc="59BC0984">
+      <w:start w:val="1"/>
+      <w:numFmt w:val="lowerRoman"/>
+      <w:lvlText w:val="%3."/>
+      <w:lvlJc w:val="right"/>
+      <w:pPr>
+        <w:ind w:left="2160" w:hanging="180"/>
+      </w:pPr>
+    </w:lvl>
+    <w:lvl w:ilvl="3" w:tplc="7F66EA8A">
+      <w:start w:val="1"/>
+      <w:numFmt w:val="decimal"/>
+      <w:lvlText w:val="%4."/>
+      <w:lvlJc w:val="left"/>
+      <w:pPr>
+        <w:ind w:left="2880" w:hanging="360"/>
+      </w:pPr>
+    </w:lvl>
+    <w:lvl w:ilvl="4" w:tplc="3E34B9CC">
+      <w:start w:val="1"/>
+      <w:numFmt w:val="lowerLetter"/>
+      <w:lvlText w:val="%5."/>
+      <w:lvlJc w:val="left"/>
+      <w:pPr>
+        <w:ind w:left="3600" w:hanging="360"/>
+      </w:pPr>
+    </w:lvl>
+    <w:lvl w:ilvl="5" w:tplc="5E185776">
+      <w:start w:val="1"/>
+      <w:numFmt w:val="lowerRoman"/>
+      <w:lvlText w:val="%6."/>
+      <w:lvlJc w:val="right"/>
+      <w:pPr>
+        <w:ind w:left="4320" w:hanging="180"/>
+      </w:pPr>
+    </w:lvl>
+    <w:lvl w:ilvl="6" w:tplc="C8EA5338">
+      <w:start w:val="1"/>
+      <w:numFmt w:val="decimal"/>
+      <w:lvlText w:val="%7."/>
+      <w:lvlJc w:val="left"/>
+      <w:pPr>
+        <w:ind w:left="5040" w:hanging="360"/>
+      </w:pPr>
+    </w:lvl>
+    <w:lvl w:ilvl="7" w:tplc="172E8B4E">
+      <w:start w:val="1"/>
+      <w:numFmt w:val="lowerLetter"/>
+      <w:lvlText w:val="%8."/>
+      <w:lvlJc w:val="left"/>
+      <w:pPr>
+        <w:ind w:left="5760" w:hanging="360"/>
+      </w:pPr>
+    </w:lvl>
+    <w:lvl w:ilvl="8" w:tplc="C016BDA4">
+      <w:start w:val="1"/>
+      <w:numFmt w:val="lowerRoman"/>
+      <w:lvlText w:val="%9."/>
+      <w:lvlJc w:val="right"/>
+      <w:pPr>
+        <w:ind w:left="6480" w:hanging="180"/>
+      </w:pPr>
+    </w:lvl>
+  </w:abstractNum>
   <w:num w:numId="1">
+    <w:abstractNumId w:val="3"/>
+  </w:num>
+  <w:num w:numId="2">
+    <w:abstractNumId w:val="5"/>
+  </w:num>
+  <w:num w:numId="3">
     <w:abstractNumId w:val="1"/>
   </w:num>
-  <w:num w:numId="2">
-    <w:abstractNumId w:val="3"/>
+  <w:num w:numId="4">
+    <w:abstractNumId w:val="4"/>
   </w:num>
-  <w:num w:numId="3">
+  <w:num w:numId="5">
     <w:abstractNumId w:val="2"/>
   </w:num>
-  <w:num w:numId="4">
+  <w:num w:numId="6">
     <w:abstractNumId w:val="0"/>
   </w:num>
 </w:numbering>
 </file>
 
 <file path=word/styles.xml><?xml version="1.0" encoding="utf-8"?>
-<w:styles xmlns:mc="http://schemas.openxmlformats.org/markup-compatibility/2006" xmlns:r="http://schemas.openxmlformats.org/officeDocument/2006/relationships" xmlns:w="http://schemas.openxmlformats.org/wordprocessingml/2006/main" xmlns:w14="http://schemas.microsoft.com/office/word/2010/wordml" xmlns:w15="http://schemas.microsoft.com/office/word/2012/wordml" xmlns:w16cid="http://schemas.microsoft.com/office/word/2016/wordml/cid" xmlns:w16se="http://schemas.microsoft.com/office/word/2015/wordml/symex" mc:Ignorable="w14 w15 w16se w16cid">
+<w:styles xmlns:mc="http://schemas.openxmlformats.org/markup-compatibility/2006" xmlns:r="http://schemas.openxmlformats.org/officeDocument/2006/relationships" xmlns:w="http://schemas.openxmlformats.org/wordprocessingml/2006/main" xmlns:w14="http://schemas.microsoft.com/office/word/2010/wordml" xmlns:w15="http://schemas.microsoft.com/office/word/2012/wordml" xmlns:w16se="http://schemas.microsoft.com/office/word/2015/wordml/symex" mc:Ignorable="w14 w15 w16se">
   <w:docDefaults>
     <w:rPrDefault>
       <w:rPr>
@@ -1301,7 +1632,7 @@
       </w:pPr>
     </w:pPrDefault>
   </w:docDefaults>
-  <w:latentStyles w:defLockedState="0" w:defUIPriority="99" w:defSemiHidden="0" w:defUnhideWhenUsed="0" w:defQFormat="0" w:count="375">
+  <w:latentStyles w:defLockedState="0" w:defUIPriority="99" w:defSemiHidden="0" w:defUnhideWhenUsed="0" w:defQFormat="0" w:count="371">
     <w:lsdException w:name="Normal" w:uiPriority="0" w:qFormat="1"/>
     <w:lsdException w:name="heading 1" w:uiPriority="9" w:qFormat="1"/>
     <w:lsdException w:name="heading 2" w:semiHidden="1" w:uiPriority="9" w:unhideWhenUsed="1" w:qFormat="1"/>
@@ -1673,10 +2004,6 @@
     <w:lsdException w:name="List Table 5 Dark Accent 6" w:uiPriority="50"/>
     <w:lsdException w:name="List Table 6 Colorful Accent 6" w:uiPriority="51"/>
     <w:lsdException w:name="List Table 7 Colorful Accent 6" w:uiPriority="52"/>
-    <w:lsdException w:name="Mention" w:semiHidden="1" w:unhideWhenUsed="1"/>
-    <w:lsdException w:name="Smart Hyperlink" w:semiHidden="1" w:unhideWhenUsed="1"/>
-    <w:lsdException w:name="Hashtag" w:semiHidden="1" w:unhideWhenUsed="1"/>
-    <w:lsdException w:name="Unresolved Mention" w:semiHidden="1" w:unhideWhenUsed="1"/>
   </w:latentStyles>
   <w:style w:type="paragraph" w:default="1" w:styleId="Normal">
     <w:name w:val="Normal"/>

</xml_diff>

<commit_message>
Updated use case analysis to include up to date use case diagrams
</commit_message>
<xml_diff>
--- a/Documents/PRCS252 - Use Case Analysis.docx
+++ b/Documents/PRCS252 - Use Case Analysis.docx
@@ -1,6 +1,6 @@
 
 <file path=word/document.xml><?xml version="1.0" encoding="utf-8"?>
-<w:document xmlns:wpc="http://schemas.microsoft.com/office/word/2010/wordprocessingCanvas" xmlns:cx="http://schemas.microsoft.com/office/drawing/2014/chartex" xmlns:cx1="http://schemas.microsoft.com/office/drawing/2015/9/8/chartex" xmlns:mc="http://schemas.openxmlformats.org/markup-compatibility/2006" xmlns:o="urn:schemas-microsoft-com:office:office" xmlns:r="http://schemas.openxmlformats.org/officeDocument/2006/relationships" xmlns:m="http://schemas.openxmlformats.org/officeDocument/2006/math" xmlns:v="urn:schemas-microsoft-com:vml" xmlns:wp14="http://schemas.microsoft.com/office/word/2010/wordprocessingDrawing" xmlns:wp="http://schemas.openxmlformats.org/drawingml/2006/wordprocessingDrawing" xmlns:w10="urn:schemas-microsoft-com:office:word" xmlns:w="http://schemas.openxmlformats.org/wordprocessingml/2006/main" xmlns:w14="http://schemas.microsoft.com/office/word/2010/wordml" xmlns:w15="http://schemas.microsoft.com/office/word/2012/wordml" xmlns:w16se="http://schemas.microsoft.com/office/word/2015/wordml/symex" xmlns:wpg="http://schemas.microsoft.com/office/word/2010/wordprocessingGroup" xmlns:wpi="http://schemas.microsoft.com/office/word/2010/wordprocessingInk" xmlns:wne="http://schemas.microsoft.com/office/word/2006/wordml" xmlns:wps="http://schemas.microsoft.com/office/word/2010/wordprocessingShape" mc:Ignorable="w14 w15 w16se wp14">
+<w:document xmlns:wpc="http://schemas.microsoft.com/office/word/2010/wordprocessingCanvas" xmlns:cx="http://schemas.microsoft.com/office/drawing/2014/chartex" xmlns:cx1="http://schemas.microsoft.com/office/drawing/2015/9/8/chartex" xmlns:cx2="http://schemas.microsoft.com/office/drawing/2015/10/21/chartex" xmlns:cx3="http://schemas.microsoft.com/office/drawing/2016/5/9/chartex" xmlns:cx4="http://schemas.microsoft.com/office/drawing/2016/5/10/chartex" xmlns:cx5="http://schemas.microsoft.com/office/drawing/2016/5/11/chartex" xmlns:cx6="http://schemas.microsoft.com/office/drawing/2016/5/12/chartex" xmlns:cx7="http://schemas.microsoft.com/office/drawing/2016/5/13/chartex" xmlns:cx8="http://schemas.microsoft.com/office/drawing/2016/5/14/chartex" xmlns:mc="http://schemas.openxmlformats.org/markup-compatibility/2006" xmlns:aink="http://schemas.microsoft.com/office/drawing/2016/ink" xmlns:am3d="http://schemas.microsoft.com/office/drawing/2017/model3d" xmlns:o="urn:schemas-microsoft-com:office:office" xmlns:r="http://schemas.openxmlformats.org/officeDocument/2006/relationships" xmlns:m="http://schemas.openxmlformats.org/officeDocument/2006/math" xmlns:v="urn:schemas-microsoft-com:vml" xmlns:wp14="http://schemas.microsoft.com/office/word/2010/wordprocessingDrawing" xmlns:wp="http://schemas.openxmlformats.org/drawingml/2006/wordprocessingDrawing" xmlns:w10="urn:schemas-microsoft-com:office:word" xmlns:w="http://schemas.openxmlformats.org/wordprocessingml/2006/main" xmlns:w14="http://schemas.microsoft.com/office/word/2010/wordml" xmlns:w15="http://schemas.microsoft.com/office/word/2012/wordml" xmlns:w16cid="http://schemas.microsoft.com/office/word/2016/wordml/cid" xmlns:w16se="http://schemas.microsoft.com/office/word/2015/wordml/symex" xmlns:wpg="http://schemas.microsoft.com/office/word/2010/wordprocessingGroup" xmlns:wpi="http://schemas.microsoft.com/office/word/2010/wordprocessingInk" xmlns:wne="http://schemas.microsoft.com/office/word/2006/wordml" xmlns:wps="http://schemas.microsoft.com/office/word/2010/wordprocessingShape" mc:Ignorable="w14 w15 w16se w16cid wp14">
   <w:body>
     <w:p>
       <w:pPr>
@@ -131,7 +131,15 @@
         </w:numPr>
       </w:pPr>
       <w:r>
-        <w:t>As a driver, I want to be able to accept a booking reference number from a passenger, so as to validate their journey.</w:t>
+        <w:t xml:space="preserve">As a driver, I want to be able to accept a booking reference number from a passenger, </w:t>
+      </w:r>
+      <w:proofErr w:type="gramStart"/>
+      <w:r>
+        <w:t>so as to</w:t>
+      </w:r>
+      <w:proofErr w:type="gramEnd"/>
+      <w:r>
+        <w:t xml:space="preserve"> validate their journey.</w:t>
       </w:r>
     </w:p>
     <w:p>
@@ -143,7 +151,15 @@
         </w:numPr>
       </w:pPr>
       <w:r>
-        <w:t>As a driver, I want to be able to view bus capacity, so that the maximum amount of passengers can be ascertained.</w:t>
+        <w:t xml:space="preserve">As a driver, I want to be able to view bus capacity, so that the maximum </w:t>
+      </w:r>
+      <w:proofErr w:type="gramStart"/>
+      <w:r>
+        <w:t>amount</w:t>
+      </w:r>
+      <w:proofErr w:type="gramEnd"/>
+      <w:r>
+        <w:t xml:space="preserve"> of passengers can be ascertained.</w:t>
       </w:r>
     </w:p>
     <w:p>
@@ -204,18 +220,10 @@
         </w:rPr>
         <w:lastRenderedPageBreak/>
         <w:drawing>
-          <wp:anchor distT="0" distB="0" distL="114300" distR="114300" simplePos="0" relativeHeight="251658240" behindDoc="1" locked="0" layoutInCell="1" allowOverlap="1" wp14:anchorId="4BF25499" wp14:editId="06E7E36F">
-            <wp:simplePos x="0" y="0"/>
-            <wp:positionH relativeFrom="margin">
-              <wp:align>center</wp:align>
-            </wp:positionH>
-            <wp:positionV relativeFrom="paragraph">
-              <wp:posOffset>0</wp:posOffset>
-            </wp:positionV>
-            <wp:extent cx="4057650" cy="7782560"/>
-            <wp:effectExtent l="0" t="0" r="0" b="8890"/>
-            <wp:wrapTopAndBottom/>
-            <wp:docPr id="1" name="Picture 1"/>
+          <wp:inline distT="0" distB="0" distL="0" distR="0" wp14:anchorId="72C1CFC0" wp14:editId="07303268">
+            <wp:extent cx="4869180" cy="8107680"/>
+            <wp:effectExtent l="0" t="0" r="7620" b="7620"/>
+            <wp:docPr id="4" name="Picture 4"/>
             <wp:cNvGraphicFramePr>
               <a:graphicFrameLocks xmlns:a="http://schemas.openxmlformats.org/drawingml/2006/main" noChangeAspect="1"/>
             </wp:cNvGraphicFramePr>
@@ -244,7 +252,7 @@
                   <pic:spPr bwMode="auto">
                     <a:xfrm>
                       <a:off x="0" y="0"/>
-                      <a:ext cx="4057650" cy="7782560"/>
+                      <a:ext cx="4869180" cy="8107680"/>
                     </a:xfrm>
                     <a:prstGeom prst="rect">
                       <a:avLst/>
@@ -257,13 +265,7 @@
                 </pic:pic>
               </a:graphicData>
             </a:graphic>
-            <wp14:sizeRelH relativeFrom="margin">
-              <wp14:pctWidth>0</wp14:pctWidth>
-            </wp14:sizeRelH>
-            <wp14:sizeRelV relativeFrom="margin">
-              <wp14:pctHeight>0</wp14:pctHeight>
-            </wp14:sizeRelV>
-          </wp:anchor>
+          </wp:inline>
         </w:drawing>
       </w:r>
     </w:p>
@@ -293,7 +295,6 @@
         <w:rPr>
           <w:u w:val="single"/>
         </w:rPr>
-        <w:lastRenderedPageBreak/>
         <w:t>Customer:</w:t>
       </w:r>
     </w:p>
@@ -493,18 +494,10 @@
         </w:rPr>
         <w:lastRenderedPageBreak/>
         <w:drawing>
-          <wp:anchor distT="0" distB="0" distL="114300" distR="114300" simplePos="0" relativeHeight="251659264" behindDoc="0" locked="0" layoutInCell="1" allowOverlap="1" wp14:anchorId="52EE9F64" wp14:editId="62E2DA70">
-            <wp:simplePos x="0" y="0"/>
-            <wp:positionH relativeFrom="margin">
-              <wp:align>center</wp:align>
-            </wp:positionH>
-            <wp:positionV relativeFrom="paragraph">
-              <wp:posOffset>0</wp:posOffset>
-            </wp:positionV>
-            <wp:extent cx="2635885" cy="8068310"/>
-            <wp:effectExtent l="0" t="0" r="0" b="8890"/>
-            <wp:wrapTopAndBottom/>
-            <wp:docPr id="2" name="Picture 2"/>
+          <wp:inline distT="0" distB="0" distL="0" distR="0" wp14:anchorId="0640296C" wp14:editId="2ECE016E">
+            <wp:extent cx="3139440" cy="8442960"/>
+            <wp:effectExtent l="0" t="0" r="3810" b="0"/>
+            <wp:docPr id="5" name="Picture 5"/>
             <wp:cNvGraphicFramePr>
               <a:graphicFrameLocks xmlns:a="http://schemas.openxmlformats.org/drawingml/2006/main" noChangeAspect="1"/>
             </wp:cNvGraphicFramePr>
@@ -512,7 +505,7 @@
               <a:graphicData uri="http://schemas.openxmlformats.org/drawingml/2006/picture">
                 <pic:pic xmlns:pic="http://schemas.openxmlformats.org/drawingml/2006/picture">
                   <pic:nvPicPr>
-                    <pic:cNvPr id="0" name="Picture 3"/>
+                    <pic:cNvPr id="0" name="Picture 2"/>
                     <pic:cNvPicPr>
                       <a:picLocks noChangeAspect="1" noChangeArrowheads="1"/>
                     </pic:cNvPicPr>
@@ -533,7 +526,7 @@
                   <pic:spPr bwMode="auto">
                     <a:xfrm>
                       <a:off x="0" y="0"/>
-                      <a:ext cx="2635885" cy="8068310"/>
+                      <a:ext cx="3139440" cy="8442960"/>
                     </a:xfrm>
                     <a:prstGeom prst="rect">
                       <a:avLst/>
@@ -546,13 +539,7 @@
                 </pic:pic>
               </a:graphicData>
             </a:graphic>
-            <wp14:sizeRelH relativeFrom="margin">
-              <wp14:pctWidth>0</wp14:pctWidth>
-            </wp14:sizeRelH>
-            <wp14:sizeRelV relativeFrom="margin">
-              <wp14:pctHeight>0</wp14:pctHeight>
-            </wp14:sizeRelV>
-          </wp:anchor>
+          </wp:inline>
         </w:drawing>
       </w:r>
     </w:p>
@@ -584,7 +571,6 @@
         <w:rPr>
           <w:u w:val="single"/>
         </w:rPr>
-        <w:lastRenderedPageBreak/>
         <w:t>Admin:</w:t>
       </w:r>
     </w:p>
@@ -813,7 +799,15 @@
         </w:numPr>
       </w:pPr>
       <w:r>
-        <w:t>As an admin, I want to be able to deploy replacement services in the event of a bus breakdown, so as to assist passengers.</w:t>
+        <w:t xml:space="preserve">As an admin, I want to be able to deploy replacement services in the event of a bus breakdown, </w:t>
+      </w:r>
+      <w:proofErr w:type="gramStart"/>
+      <w:r>
+        <w:t>so as to</w:t>
+      </w:r>
+      <w:proofErr w:type="gramEnd"/>
+      <w:r>
+        <w:t xml:space="preserve"> assist passengers.</w:t>
       </w:r>
     </w:p>
     <w:p>
@@ -847,30 +841,7 @@
         <w:jc w:val="center"/>
       </w:pPr>
     </w:p>
-    <w:p>
-      <w:pPr>
-        <w:ind w:left="360"/>
-        <w:jc w:val="center"/>
-      </w:pPr>
-    </w:p>
-    <w:p>
-      <w:pPr>
-        <w:ind w:left="360"/>
-        <w:jc w:val="center"/>
-      </w:pPr>
-    </w:p>
-    <w:p>
-      <w:pPr>
-        <w:ind w:left="360"/>
-        <w:jc w:val="center"/>
-      </w:pPr>
-    </w:p>
-    <w:p>
-      <w:pPr>
-        <w:ind w:left="360"/>
-        <w:jc w:val="center"/>
-      </w:pPr>
-    </w:p>
+    <w:p/>
     <w:p>
       <w:pPr>
         <w:ind w:left="360"/>
@@ -881,11 +852,12 @@
           <w:noProof/>
           <w:lang w:eastAsia="en-GB"/>
         </w:rPr>
+        <w:lastRenderedPageBreak/>
         <w:drawing>
-          <wp:inline distT="0" distB="0" distL="0" distR="0" wp14:anchorId="0F5343EB" wp14:editId="4D9A7783">
-            <wp:extent cx="4165600" cy="7548880"/>
-            <wp:effectExtent l="0" t="0" r="6350" b="0"/>
-            <wp:docPr id="3" name="Picture 3"/>
+          <wp:inline distT="0" distB="0" distL="0" distR="0" wp14:anchorId="0AC17334" wp14:editId="2A6FD76C">
+            <wp:extent cx="3230880" cy="8221980"/>
+            <wp:effectExtent l="0" t="0" r="7620" b="7620"/>
+            <wp:docPr id="6" name="Picture 6"/>
             <wp:cNvGraphicFramePr>
               <a:graphicFrameLocks xmlns:a="http://schemas.openxmlformats.org/drawingml/2006/main" noChangeAspect="1"/>
             </wp:cNvGraphicFramePr>
@@ -893,7 +865,7 @@
               <a:graphicData uri="http://schemas.openxmlformats.org/drawingml/2006/picture">
                 <pic:pic xmlns:pic="http://schemas.openxmlformats.org/drawingml/2006/picture">
                   <pic:nvPicPr>
-                    <pic:cNvPr id="0" name="Picture 5"/>
+                    <pic:cNvPr id="0" name="Picture 3"/>
                     <pic:cNvPicPr>
                       <a:picLocks noChangeAspect="1" noChangeArrowheads="1"/>
                     </pic:cNvPicPr>
@@ -914,7 +886,7 @@
                   <pic:spPr bwMode="auto">
                     <a:xfrm>
                       <a:off x="0" y="0"/>
-                      <a:ext cx="4165600" cy="7548880"/>
+                      <a:ext cx="3230880" cy="8221980"/>
                     </a:xfrm>
                     <a:prstGeom prst="rect">
                       <a:avLst/>
@@ -1001,6 +973,79 @@
       <w:r>
         <w:t>As a manager, I want to assign a driver a route for their shift, so that the driver can take passengers to their destinations.</w:t>
       </w:r>
+    </w:p>
+    <w:p>
+      <w:pPr>
+        <w:ind w:left="360"/>
+      </w:pPr>
+      <w:r>
+        <w:rPr>
+          <w:noProof/>
+        </w:rPr>
+        <w:drawing>
+          <wp:inline distT="0" distB="0" distL="0" distR="0" wp14:anchorId="4D0E04A8" wp14:editId="4A805381">
+            <wp:extent cx="4198620" cy="5341620"/>
+            <wp:effectExtent l="0" t="0" r="0" b="0"/>
+            <wp:docPr id="7" name="Picture 7"/>
+            <wp:cNvGraphicFramePr>
+              <a:graphicFrameLocks xmlns:a="http://schemas.openxmlformats.org/drawingml/2006/main" noChangeAspect="1"/>
+            </wp:cNvGraphicFramePr>
+            <a:graphic xmlns:a="http://schemas.openxmlformats.org/drawingml/2006/main">
+              <a:graphicData uri="http://schemas.openxmlformats.org/drawingml/2006/picture">
+                <pic:pic xmlns:pic="http://schemas.openxmlformats.org/drawingml/2006/picture">
+                  <pic:nvPicPr>
+                    <pic:cNvPr id="0" name="Picture 4"/>
+                    <pic:cNvPicPr>
+                      <a:picLocks noChangeAspect="1" noChangeArrowheads="1"/>
+                    </pic:cNvPicPr>
+                  </pic:nvPicPr>
+                  <pic:blipFill>
+                    <a:blip r:embed="rId10">
+                      <a:extLst>
+                        <a:ext uri="{28A0092B-C50C-407E-A947-70E740481C1C}">
+                          <a14:useLocalDpi xmlns:a14="http://schemas.microsoft.com/office/drawing/2010/main" val="0"/>
+                        </a:ext>
+                      </a:extLst>
+                    </a:blip>
+                    <a:srcRect/>
+                    <a:stretch>
+                      <a:fillRect/>
+                    </a:stretch>
+                  </pic:blipFill>
+                  <pic:spPr bwMode="auto">
+                    <a:xfrm>
+                      <a:off x="0" y="0"/>
+                      <a:ext cx="4198620" cy="5341620"/>
+                    </a:xfrm>
+                    <a:prstGeom prst="rect">
+                      <a:avLst/>
+                    </a:prstGeom>
+                    <a:noFill/>
+                    <a:ln>
+                      <a:noFill/>
+                    </a:ln>
+                  </pic:spPr>
+                </pic:pic>
+              </a:graphicData>
+            </a:graphic>
+          </wp:inline>
+        </w:drawing>
+      </w:r>
+    </w:p>
+    <w:p>
+      <w:pPr>
+        <w:ind w:left="360"/>
+        <w:jc w:val="center"/>
+      </w:pPr>
+      <w:r>
+        <w:rPr>
+          <w:b/>
+        </w:rPr>
+        <w:t xml:space="preserve">Figure 4: </w:t>
+      </w:r>
+      <w:r>
+        <w:t>Use case diagram for manager (using the web application)</w:t>
+      </w:r>
       <w:bookmarkStart w:id="0" w:name="_GoBack"/>
       <w:bookmarkEnd w:id="0"/>
     </w:p>
@@ -1015,7 +1060,7 @@
 </file>
 
 <file path=word/endnotes.xml><?xml version="1.0" encoding="utf-8"?>
-<w:endnotes xmlns:wpc="http://schemas.microsoft.com/office/word/2010/wordprocessingCanvas" xmlns:cx="http://schemas.microsoft.com/office/drawing/2014/chartex" xmlns:cx1="http://schemas.microsoft.com/office/drawing/2015/9/8/chartex" xmlns:mc="http://schemas.openxmlformats.org/markup-compatibility/2006" xmlns:o="urn:schemas-microsoft-com:office:office" xmlns:r="http://schemas.openxmlformats.org/officeDocument/2006/relationships" xmlns:m="http://schemas.openxmlformats.org/officeDocument/2006/math" xmlns:v="urn:schemas-microsoft-com:vml" xmlns:wp14="http://schemas.microsoft.com/office/word/2010/wordprocessingDrawing" xmlns:wp="http://schemas.openxmlformats.org/drawingml/2006/wordprocessingDrawing" xmlns:w10="urn:schemas-microsoft-com:office:word" xmlns:w="http://schemas.openxmlformats.org/wordprocessingml/2006/main" xmlns:w14="http://schemas.microsoft.com/office/word/2010/wordml" xmlns:w15="http://schemas.microsoft.com/office/word/2012/wordml" xmlns:w16se="http://schemas.microsoft.com/office/word/2015/wordml/symex" xmlns:wpg="http://schemas.microsoft.com/office/word/2010/wordprocessingGroup" xmlns:wpi="http://schemas.microsoft.com/office/word/2010/wordprocessingInk" xmlns:wne="http://schemas.microsoft.com/office/word/2006/wordml" xmlns:wps="http://schemas.microsoft.com/office/word/2010/wordprocessingShape" mc:Ignorable="w14 w15 w16se wp14">
+<w:endnotes xmlns:wpc="http://schemas.microsoft.com/office/word/2010/wordprocessingCanvas" xmlns:cx="http://schemas.microsoft.com/office/drawing/2014/chartex" xmlns:cx1="http://schemas.microsoft.com/office/drawing/2015/9/8/chartex" xmlns:cx2="http://schemas.microsoft.com/office/drawing/2015/10/21/chartex" xmlns:cx3="http://schemas.microsoft.com/office/drawing/2016/5/9/chartex" xmlns:cx4="http://schemas.microsoft.com/office/drawing/2016/5/10/chartex" xmlns:cx5="http://schemas.microsoft.com/office/drawing/2016/5/11/chartex" xmlns:cx6="http://schemas.microsoft.com/office/drawing/2016/5/12/chartex" xmlns:cx7="http://schemas.microsoft.com/office/drawing/2016/5/13/chartex" xmlns:cx8="http://schemas.microsoft.com/office/drawing/2016/5/14/chartex" xmlns:mc="http://schemas.openxmlformats.org/markup-compatibility/2006" xmlns:aink="http://schemas.microsoft.com/office/drawing/2016/ink" xmlns:am3d="http://schemas.microsoft.com/office/drawing/2017/model3d" xmlns:o="urn:schemas-microsoft-com:office:office" xmlns:r="http://schemas.openxmlformats.org/officeDocument/2006/relationships" xmlns:m="http://schemas.openxmlformats.org/officeDocument/2006/math" xmlns:v="urn:schemas-microsoft-com:vml" xmlns:wp14="http://schemas.microsoft.com/office/word/2010/wordprocessingDrawing" xmlns:wp="http://schemas.openxmlformats.org/drawingml/2006/wordprocessingDrawing" xmlns:w10="urn:schemas-microsoft-com:office:word" xmlns:w="http://schemas.openxmlformats.org/wordprocessingml/2006/main" xmlns:w14="http://schemas.microsoft.com/office/word/2010/wordml" xmlns:w15="http://schemas.microsoft.com/office/word/2012/wordml" xmlns:w16cid="http://schemas.microsoft.com/office/word/2016/wordml/cid" xmlns:w16se="http://schemas.microsoft.com/office/word/2015/wordml/symex" xmlns:wpg="http://schemas.microsoft.com/office/word/2010/wordprocessingGroup" xmlns:wpi="http://schemas.microsoft.com/office/word/2010/wordprocessingInk" xmlns:wne="http://schemas.microsoft.com/office/word/2006/wordml" xmlns:wps="http://schemas.microsoft.com/office/word/2010/wordprocessingShape" mc:Ignorable="w14 w15 w16se w16cid wp14">
   <w:endnote w:type="separator" w:id="-1">
     <w:p>
       <w:pPr>
@@ -1040,7 +1085,7 @@
 </file>
 
 <file path=word/footnotes.xml><?xml version="1.0" encoding="utf-8"?>
-<w:footnotes xmlns:wpc="http://schemas.microsoft.com/office/word/2010/wordprocessingCanvas" xmlns:cx="http://schemas.microsoft.com/office/drawing/2014/chartex" xmlns:cx1="http://schemas.microsoft.com/office/drawing/2015/9/8/chartex" xmlns:mc="http://schemas.openxmlformats.org/markup-compatibility/2006" xmlns:o="urn:schemas-microsoft-com:office:office" xmlns:r="http://schemas.openxmlformats.org/officeDocument/2006/relationships" xmlns:m="http://schemas.openxmlformats.org/officeDocument/2006/math" xmlns:v="urn:schemas-microsoft-com:vml" xmlns:wp14="http://schemas.microsoft.com/office/word/2010/wordprocessingDrawing" xmlns:wp="http://schemas.openxmlformats.org/drawingml/2006/wordprocessingDrawing" xmlns:w10="urn:schemas-microsoft-com:office:word" xmlns:w="http://schemas.openxmlformats.org/wordprocessingml/2006/main" xmlns:w14="http://schemas.microsoft.com/office/word/2010/wordml" xmlns:w15="http://schemas.microsoft.com/office/word/2012/wordml" xmlns:w16se="http://schemas.microsoft.com/office/word/2015/wordml/symex" xmlns:wpg="http://schemas.microsoft.com/office/word/2010/wordprocessingGroup" xmlns:wpi="http://schemas.microsoft.com/office/word/2010/wordprocessingInk" xmlns:wne="http://schemas.microsoft.com/office/word/2006/wordml" xmlns:wps="http://schemas.microsoft.com/office/word/2010/wordprocessingShape" mc:Ignorable="w14 w15 w16se wp14">
+<w:footnotes xmlns:wpc="http://schemas.microsoft.com/office/word/2010/wordprocessingCanvas" xmlns:cx="http://schemas.microsoft.com/office/drawing/2014/chartex" xmlns:cx1="http://schemas.microsoft.com/office/drawing/2015/9/8/chartex" xmlns:cx2="http://schemas.microsoft.com/office/drawing/2015/10/21/chartex" xmlns:cx3="http://schemas.microsoft.com/office/drawing/2016/5/9/chartex" xmlns:cx4="http://schemas.microsoft.com/office/drawing/2016/5/10/chartex" xmlns:cx5="http://schemas.microsoft.com/office/drawing/2016/5/11/chartex" xmlns:cx6="http://schemas.microsoft.com/office/drawing/2016/5/12/chartex" xmlns:cx7="http://schemas.microsoft.com/office/drawing/2016/5/13/chartex" xmlns:cx8="http://schemas.microsoft.com/office/drawing/2016/5/14/chartex" xmlns:mc="http://schemas.openxmlformats.org/markup-compatibility/2006" xmlns:aink="http://schemas.microsoft.com/office/drawing/2016/ink" xmlns:am3d="http://schemas.microsoft.com/office/drawing/2017/model3d" xmlns:o="urn:schemas-microsoft-com:office:office" xmlns:r="http://schemas.openxmlformats.org/officeDocument/2006/relationships" xmlns:m="http://schemas.openxmlformats.org/officeDocument/2006/math" xmlns:v="urn:schemas-microsoft-com:vml" xmlns:wp14="http://schemas.microsoft.com/office/word/2010/wordprocessingDrawing" xmlns:wp="http://schemas.openxmlformats.org/drawingml/2006/wordprocessingDrawing" xmlns:w10="urn:schemas-microsoft-com:office:word" xmlns:w="http://schemas.openxmlformats.org/wordprocessingml/2006/main" xmlns:w14="http://schemas.microsoft.com/office/word/2010/wordml" xmlns:w15="http://schemas.microsoft.com/office/word/2012/wordml" xmlns:w16cid="http://schemas.microsoft.com/office/word/2016/wordml/cid" xmlns:w16se="http://schemas.microsoft.com/office/word/2015/wordml/symex" xmlns:wpg="http://schemas.microsoft.com/office/word/2010/wordprocessingGroup" xmlns:wpi="http://schemas.microsoft.com/office/word/2010/wordprocessingInk" xmlns:wne="http://schemas.microsoft.com/office/word/2006/wordml" xmlns:wps="http://schemas.microsoft.com/office/word/2010/wordprocessingShape" mc:Ignorable="w14 w15 w16se w16cid wp14">
   <w:footnote w:type="separator" w:id="-1">
     <w:p>
       <w:pPr>
@@ -1065,7 +1110,7 @@
 </file>
 
 <file path=word/numbering.xml><?xml version="1.0" encoding="utf-8"?>
-<w:numbering xmlns:wpc="http://schemas.microsoft.com/office/word/2010/wordprocessingCanvas" xmlns:cx="http://schemas.microsoft.com/office/drawing/2014/chartex" xmlns:cx1="http://schemas.microsoft.com/office/drawing/2015/9/8/chartex" xmlns:mc="http://schemas.openxmlformats.org/markup-compatibility/2006" xmlns:o="urn:schemas-microsoft-com:office:office" xmlns:r="http://schemas.openxmlformats.org/officeDocument/2006/relationships" xmlns:m="http://schemas.openxmlformats.org/officeDocument/2006/math" xmlns:v="urn:schemas-microsoft-com:vml" xmlns:wp14="http://schemas.microsoft.com/office/word/2010/wordprocessingDrawing" xmlns:wp="http://schemas.openxmlformats.org/drawingml/2006/wordprocessingDrawing" xmlns:w10="urn:schemas-microsoft-com:office:word" xmlns:w="http://schemas.openxmlformats.org/wordprocessingml/2006/main" xmlns:w14="http://schemas.microsoft.com/office/word/2010/wordml" xmlns:w15="http://schemas.microsoft.com/office/word/2012/wordml" xmlns:w16se="http://schemas.microsoft.com/office/word/2015/wordml/symex" xmlns:wpg="http://schemas.microsoft.com/office/word/2010/wordprocessingGroup" xmlns:wpi="http://schemas.microsoft.com/office/word/2010/wordprocessingInk" xmlns:wne="http://schemas.microsoft.com/office/word/2006/wordml" xmlns:wps="http://schemas.microsoft.com/office/word/2010/wordprocessingShape" mc:Ignorable="w14 w15 w16se wp14">
+<w:numbering xmlns:wpc="http://schemas.microsoft.com/office/word/2010/wordprocessingCanvas" xmlns:cx="http://schemas.microsoft.com/office/drawing/2014/chartex" xmlns:cx1="http://schemas.microsoft.com/office/drawing/2015/9/8/chartex" xmlns:cx2="http://schemas.microsoft.com/office/drawing/2015/10/21/chartex" xmlns:cx3="http://schemas.microsoft.com/office/drawing/2016/5/9/chartex" xmlns:cx4="http://schemas.microsoft.com/office/drawing/2016/5/10/chartex" xmlns:cx5="http://schemas.microsoft.com/office/drawing/2016/5/11/chartex" xmlns:cx6="http://schemas.microsoft.com/office/drawing/2016/5/12/chartex" xmlns:cx7="http://schemas.microsoft.com/office/drawing/2016/5/13/chartex" xmlns:cx8="http://schemas.microsoft.com/office/drawing/2016/5/14/chartex" xmlns:mc="http://schemas.openxmlformats.org/markup-compatibility/2006" xmlns:aink="http://schemas.microsoft.com/office/drawing/2016/ink" xmlns:am3d="http://schemas.microsoft.com/office/drawing/2017/model3d" xmlns:o="urn:schemas-microsoft-com:office:office" xmlns:r="http://schemas.openxmlformats.org/officeDocument/2006/relationships" xmlns:m="http://schemas.openxmlformats.org/officeDocument/2006/math" xmlns:v="urn:schemas-microsoft-com:vml" xmlns:wp14="http://schemas.microsoft.com/office/word/2010/wordprocessingDrawing" xmlns:wp="http://schemas.openxmlformats.org/drawingml/2006/wordprocessingDrawing" xmlns:w10="urn:schemas-microsoft-com:office:word" xmlns:w="http://schemas.openxmlformats.org/wordprocessingml/2006/main" xmlns:w14="http://schemas.microsoft.com/office/word/2010/wordml" xmlns:w15="http://schemas.microsoft.com/office/word/2012/wordml" xmlns:w16cid="http://schemas.microsoft.com/office/word/2016/wordml/cid" xmlns:w16se="http://schemas.microsoft.com/office/word/2015/wordml/symex" xmlns:wpg="http://schemas.microsoft.com/office/word/2010/wordprocessingGroup" xmlns:wpi="http://schemas.microsoft.com/office/word/2010/wordprocessingInk" xmlns:wne="http://schemas.microsoft.com/office/word/2006/wordml" xmlns:wps="http://schemas.microsoft.com/office/word/2010/wordprocessingShape" mc:Ignorable="w14 w15 w16se w16cid wp14">
   <w:abstractNum w:abstractNumId="0" w15:restartNumberingAfterBreak="0">
     <w:nsid w:val="0C2F0C75"/>
     <w:multiLevelType w:val="hybridMultilevel"/>
@@ -1616,7 +1661,7 @@
 </file>
 
 <file path=word/styles.xml><?xml version="1.0" encoding="utf-8"?>
-<w:styles xmlns:mc="http://schemas.openxmlformats.org/markup-compatibility/2006" xmlns:r="http://schemas.openxmlformats.org/officeDocument/2006/relationships" xmlns:w="http://schemas.openxmlformats.org/wordprocessingml/2006/main" xmlns:w14="http://schemas.microsoft.com/office/word/2010/wordml" xmlns:w15="http://schemas.microsoft.com/office/word/2012/wordml" xmlns:w16se="http://schemas.microsoft.com/office/word/2015/wordml/symex" mc:Ignorable="w14 w15 w16se">
+<w:styles xmlns:mc="http://schemas.openxmlformats.org/markup-compatibility/2006" xmlns:r="http://schemas.openxmlformats.org/officeDocument/2006/relationships" xmlns:w="http://schemas.openxmlformats.org/wordprocessingml/2006/main" xmlns:w14="http://schemas.microsoft.com/office/word/2010/wordml" xmlns:w15="http://schemas.microsoft.com/office/word/2012/wordml" xmlns:w16cid="http://schemas.microsoft.com/office/word/2016/wordml/cid" xmlns:w16se="http://schemas.microsoft.com/office/word/2015/wordml/symex" mc:Ignorable="w14 w15 w16se w16cid">
   <w:docDefaults>
     <w:rPrDefault>
       <w:rPr>
@@ -1632,7 +1677,7 @@
       </w:pPr>
     </w:pPrDefault>
   </w:docDefaults>
-  <w:latentStyles w:defLockedState="0" w:defUIPriority="99" w:defSemiHidden="0" w:defUnhideWhenUsed="0" w:defQFormat="0" w:count="371">
+  <w:latentStyles w:defLockedState="0" w:defUIPriority="99" w:defSemiHidden="0" w:defUnhideWhenUsed="0" w:defQFormat="0" w:count="375">
     <w:lsdException w:name="Normal" w:uiPriority="0" w:qFormat="1"/>
     <w:lsdException w:name="heading 1" w:uiPriority="9" w:qFormat="1"/>
     <w:lsdException w:name="heading 2" w:semiHidden="1" w:uiPriority="9" w:unhideWhenUsed="1" w:qFormat="1"/>
@@ -1738,7 +1783,6 @@
     <w:lsdException w:name="HTML Sample" w:semiHidden="1" w:unhideWhenUsed="1"/>
     <w:lsdException w:name="HTML Typewriter" w:semiHidden="1" w:unhideWhenUsed="1"/>
     <w:lsdException w:name="HTML Variable" w:semiHidden="1" w:unhideWhenUsed="1"/>
-    <w:lsdException w:name="Normal Table" w:semiHidden="1" w:unhideWhenUsed="1"/>
     <w:lsdException w:name="annotation subject" w:semiHidden="1" w:unhideWhenUsed="1"/>
     <w:lsdException w:name="No List" w:semiHidden="1" w:unhideWhenUsed="1"/>
     <w:lsdException w:name="Outline List 1" w:semiHidden="1" w:unhideWhenUsed="1"/>
@@ -1782,10 +1826,8 @@
     <w:lsdException w:name="Table Elegant" w:semiHidden="1" w:unhideWhenUsed="1"/>
     <w:lsdException w:name="Table Professional" w:semiHidden="1" w:unhideWhenUsed="1"/>
     <w:lsdException w:name="Table Subtle 1" w:semiHidden="1" w:unhideWhenUsed="1"/>
-    <w:lsdException w:name="Table Subtle 2" w:semiHidden="1" w:unhideWhenUsed="1"/>
     <w:lsdException w:name="Table Web 1" w:semiHidden="1" w:unhideWhenUsed="1"/>
     <w:lsdException w:name="Table Web 2" w:semiHidden="1" w:unhideWhenUsed="1"/>
-    <w:lsdException w:name="Table Web 3" w:semiHidden="1" w:unhideWhenUsed="1"/>
     <w:lsdException w:name="Balloon Text" w:semiHidden="1" w:unhideWhenUsed="1"/>
     <w:lsdException w:name="Table Grid" w:uiPriority="39"/>
     <w:lsdException w:name="Table Theme" w:semiHidden="1" w:unhideWhenUsed="1"/>
@@ -2004,6 +2046,10 @@
     <w:lsdException w:name="List Table 5 Dark Accent 6" w:uiPriority="50"/>
     <w:lsdException w:name="List Table 6 Colorful Accent 6" w:uiPriority="51"/>
     <w:lsdException w:name="List Table 7 Colorful Accent 6" w:uiPriority="52"/>
+    <w:lsdException w:name="Mention" w:semiHidden="1" w:unhideWhenUsed="1"/>
+    <w:lsdException w:name="Smart Hyperlink" w:semiHidden="1" w:unhideWhenUsed="1"/>
+    <w:lsdException w:name="Hashtag" w:semiHidden="1" w:unhideWhenUsed="1"/>
+    <w:lsdException w:name="Unresolved Mention" w:semiHidden="1" w:unhideWhenUsed="1"/>
   </w:latentStyles>
   <w:style w:type="paragraph" w:default="1" w:styleId="Normal">
     <w:name w:val="Normal"/>

</xml_diff>

<commit_message>
Updated use case analysis and initial planning document
</commit_message>
<xml_diff>
--- a/Documents/PRCS252 - Use Case Analysis.docx
+++ b/Documents/PRCS252 - Use Case Analysis.docx
@@ -1,6 +1,6 @@
 
 <file path=word/document.xml><?xml version="1.0" encoding="utf-8"?>
-<w:document xmlns:wpc="http://schemas.microsoft.com/office/word/2010/wordprocessingCanvas" xmlns:cx="http://schemas.microsoft.com/office/drawing/2014/chartex" xmlns:cx1="http://schemas.microsoft.com/office/drawing/2015/9/8/chartex" xmlns:cx2="http://schemas.microsoft.com/office/drawing/2015/10/21/chartex" xmlns:cx3="http://schemas.microsoft.com/office/drawing/2016/5/9/chartex" xmlns:cx4="http://schemas.microsoft.com/office/drawing/2016/5/10/chartex" xmlns:cx5="http://schemas.microsoft.com/office/drawing/2016/5/11/chartex" xmlns:cx6="http://schemas.microsoft.com/office/drawing/2016/5/12/chartex" xmlns:cx7="http://schemas.microsoft.com/office/drawing/2016/5/13/chartex" xmlns:cx8="http://schemas.microsoft.com/office/drawing/2016/5/14/chartex" xmlns:mc="http://schemas.openxmlformats.org/markup-compatibility/2006" xmlns:aink="http://schemas.microsoft.com/office/drawing/2016/ink" xmlns:am3d="http://schemas.microsoft.com/office/drawing/2017/model3d" xmlns:o="urn:schemas-microsoft-com:office:office" xmlns:r="http://schemas.openxmlformats.org/officeDocument/2006/relationships" xmlns:m="http://schemas.openxmlformats.org/officeDocument/2006/math" xmlns:v="urn:schemas-microsoft-com:vml" xmlns:wp14="http://schemas.microsoft.com/office/word/2010/wordprocessingDrawing" xmlns:wp="http://schemas.openxmlformats.org/drawingml/2006/wordprocessingDrawing" xmlns:w10="urn:schemas-microsoft-com:office:word" xmlns:w="http://schemas.openxmlformats.org/wordprocessingml/2006/main" xmlns:w14="http://schemas.microsoft.com/office/word/2010/wordml" xmlns:w15="http://schemas.microsoft.com/office/word/2012/wordml" xmlns:w16cid="http://schemas.microsoft.com/office/word/2016/wordml/cid" xmlns:w16se="http://schemas.microsoft.com/office/word/2015/wordml/symex" xmlns:wpg="http://schemas.microsoft.com/office/word/2010/wordprocessingGroup" xmlns:wpi="http://schemas.microsoft.com/office/word/2010/wordprocessingInk" xmlns:wne="http://schemas.microsoft.com/office/word/2006/wordml" xmlns:wps="http://schemas.microsoft.com/office/word/2010/wordprocessingShape" mc:Ignorable="w14 w15 w16se w16cid wp14">
+<w:document xmlns:wpc="http://schemas.microsoft.com/office/word/2010/wordprocessingCanvas" xmlns:cx="http://schemas.microsoft.com/office/drawing/2014/chartex" xmlns:cx1="http://schemas.microsoft.com/office/drawing/2015/9/8/chartex" xmlns:mc="http://schemas.openxmlformats.org/markup-compatibility/2006" xmlns:o="urn:schemas-microsoft-com:office:office" xmlns:r="http://schemas.openxmlformats.org/officeDocument/2006/relationships" xmlns:m="http://schemas.openxmlformats.org/officeDocument/2006/math" xmlns:v="urn:schemas-microsoft-com:vml" xmlns:wp14="http://schemas.microsoft.com/office/word/2010/wordprocessingDrawing" xmlns:wp="http://schemas.openxmlformats.org/drawingml/2006/wordprocessingDrawing" xmlns:w10="urn:schemas-microsoft-com:office:word" xmlns:w="http://schemas.openxmlformats.org/wordprocessingml/2006/main" xmlns:w14="http://schemas.microsoft.com/office/word/2010/wordml" xmlns:w15="http://schemas.microsoft.com/office/word/2012/wordml" xmlns:w16se="http://schemas.microsoft.com/office/word/2015/wordml/symex" xmlns:wpg="http://schemas.microsoft.com/office/word/2010/wordprocessingGroup" xmlns:wpi="http://schemas.microsoft.com/office/word/2010/wordprocessingInk" xmlns:wne="http://schemas.microsoft.com/office/word/2006/wordml" xmlns:wps="http://schemas.microsoft.com/office/word/2010/wordprocessingShape" mc:Ignorable="w14 w15 w16se wp14">
   <w:body>
     <w:p>
       <w:pPr>
@@ -59,7 +59,7 @@
         </w:numPr>
       </w:pPr>
       <w:r>
-        <w:t>As a driver, I want to be able to notify of breakdowns, so that support can be called.</w:t>
+        <w:t>As a driver, I want to be able to log in to the system, so that the service can start.</w:t>
       </w:r>
     </w:p>
     <w:p>
@@ -71,7 +71,7 @@
         </w:numPr>
       </w:pPr>
       <w:r>
-        <w:t>As a driver, I want to be able to view current stock, so that the number of buses available to drive in the depot is known.</w:t>
+        <w:t>As a driver, I want to be able to access the shift schedule, so that I know when I need to work.</w:t>
       </w:r>
     </w:p>
     <w:p>
@@ -83,7 +83,13 @@
         </w:numPr>
       </w:pPr>
       <w:r>
-        <w:t>As a driver, I want to be able to view the set route, so that the bus can arrive at the destination.</w:t>
+        <w:t>As a</w:t>
+      </w:r>
+      <w:r>
+        <w:t xml:space="preserve"> driver, I want to be able to view current stock, so that the number of coaches available </w:t>
+      </w:r>
+      <w:r>
+        <w:t>to drive in the depot is known.</w:t>
       </w:r>
     </w:p>
     <w:p>
@@ -95,7 +101,7 @@
         </w:numPr>
       </w:pPr>
       <w:r>
-        <w:t>As a driver, I want to be able to log in to the system, so that the service can start.</w:t>
+        <w:t>As a driver, I want to be able to access the coach service based on coach licence/service ID, so that the service can start.</w:t>
       </w:r>
     </w:p>
     <w:p>
@@ -107,7 +113,7 @@
         </w:numPr>
       </w:pPr>
       <w:r>
-        <w:t>As a driver, I want to be able to access the bus service based on bus licence/service ID, so that the service can start.</w:t>
+        <w:t>As a driver, I want to be able to see the bookings made for a journey, so I know how many people will board the coach.</w:t>
       </w:r>
     </w:p>
     <w:p>
@@ -119,7 +125,7 @@
         </w:numPr>
       </w:pPr>
       <w:r>
-        <w:t>As a driver, I want to be able to access the shift schedule, so that I know when I need to work.</w:t>
+        <w:t>As a driver, I want to be able to start a service for a valid route, so that I can provide the travel product for customers.</w:t>
       </w:r>
     </w:p>
     <w:p>
@@ -131,15 +137,7 @@
         </w:numPr>
       </w:pPr>
       <w:r>
-        <w:t xml:space="preserve">As a driver, I want to be able to accept a booking reference number from a passenger, </w:t>
-      </w:r>
-      <w:proofErr w:type="gramStart"/>
-      <w:r>
-        <w:t>so as to</w:t>
-      </w:r>
-      <w:proofErr w:type="gramEnd"/>
-      <w:r>
-        <w:t xml:space="preserve"> validate their journey.</w:t>
+        <w:t>As a driver, I want to be able to stop a service for a valid route, so that I can provide the travel product for customers.</w:t>
       </w:r>
     </w:p>
     <w:p>
@@ -151,13 +149,71 @@
         </w:numPr>
       </w:pPr>
       <w:r>
-        <w:t xml:space="preserve">As a driver, I want to be able to view bus capacity, so that the maximum </w:t>
-      </w:r>
-      <w:proofErr w:type="gramStart"/>
-      <w:r>
-        <w:t>amount</w:t>
-      </w:r>
-      <w:proofErr w:type="gramEnd"/>
+        <w:t>As a driver, I want to be able to notify of breakdowns, so that a replacement coach will be called to assist passengers.</w:t>
+      </w:r>
+    </w:p>
+    <w:p>
+      <w:pPr>
+        <w:pStyle w:val="ListParagraph"/>
+        <w:numPr>
+          <w:ilvl w:val="0"/>
+          <w:numId w:val="3"/>
+        </w:numPr>
+      </w:pPr>
+      <w:r>
+        <w:t>As a driver, I want to be able to view the set route for the journey, so that the coach can arrive at the destination.</w:t>
+      </w:r>
+    </w:p>
+    <w:p>
+      <w:pPr>
+        <w:pStyle w:val="ListParagraph"/>
+        <w:numPr>
+          <w:ilvl w:val="0"/>
+          <w:numId w:val="3"/>
+        </w:numPr>
+      </w:pPr>
+      <w:r>
+        <w:t xml:space="preserve">As a driver, I want to be able to accept a </w:t>
+      </w:r>
+      <w:r>
+        <w:t xml:space="preserve">e-ticket </w:t>
+      </w:r>
+      <w:r>
+        <w:t xml:space="preserve">booking reference from a passenger, </w:t>
+      </w:r>
+      <w:r>
+        <w:t>to</w:t>
+      </w:r>
+      <w:r>
+        <w:t xml:space="preserve"> validate their journey</w:t>
+      </w:r>
+      <w:r>
+        <w:t xml:space="preserve"> on the coach</w:t>
+      </w:r>
+      <w:r>
+        <w:t>.</w:t>
+      </w:r>
+    </w:p>
+    <w:p>
+      <w:pPr>
+        <w:pStyle w:val="ListParagraph"/>
+        <w:numPr>
+          <w:ilvl w:val="0"/>
+          <w:numId w:val="3"/>
+        </w:numPr>
+      </w:pPr>
+      <w:r>
+        <w:t>As a driver, I want to be able to view</w:t>
+      </w:r>
+      <w:r>
+        <w:t xml:space="preserve"> coach</w:t>
+      </w:r>
+      <w:r>
+        <w:t xml:space="preserve"> capacity, so that the maximum </w:t>
+      </w:r>
+      <w:r>
+        <w:t>number</w:t>
+      </w:r>
       <w:r>
         <w:t xml:space="preserve"> of passengers can be ascertained.</w:t>
       </w:r>
@@ -172,42 +228,6 @@
       </w:pPr>
       <w:r>
         <w:t xml:space="preserve">As a driver, I want to be able to view remaining seats, so that the amount of spare room can be ascertained. </w:t>
-      </w:r>
-    </w:p>
-    <w:p>
-      <w:pPr>
-        <w:pStyle w:val="ListParagraph"/>
-        <w:numPr>
-          <w:ilvl w:val="0"/>
-          <w:numId w:val="3"/>
-        </w:numPr>
-      </w:pPr>
-      <w:r>
-        <w:t>As a driver, I want to be able to see the bookings made for a journey, so I know how many people may board the coach.</w:t>
-      </w:r>
-    </w:p>
-    <w:p>
-      <w:pPr>
-        <w:pStyle w:val="ListParagraph"/>
-        <w:numPr>
-          <w:ilvl w:val="0"/>
-          <w:numId w:val="3"/>
-        </w:numPr>
-      </w:pPr>
-      <w:r>
-        <w:t>As a driver, I want to be able to start a service for a valid route, so that I can provide the travel product for customers.</w:t>
-      </w:r>
-    </w:p>
-    <w:p>
-      <w:pPr>
-        <w:pStyle w:val="ListParagraph"/>
-        <w:numPr>
-          <w:ilvl w:val="0"/>
-          <w:numId w:val="3"/>
-        </w:numPr>
-      </w:pPr>
-      <w:r>
-        <w:t>As a driver, I want to be able to stop a service for a valid route, so that I can provide the travel product for customers.</w:t>
       </w:r>
     </w:p>
     <w:p/>
@@ -220,10 +240,10 @@
         </w:rPr>
         <w:lastRenderedPageBreak/>
         <w:drawing>
-          <wp:inline distT="0" distB="0" distL="0" distR="0" wp14:anchorId="72C1CFC0" wp14:editId="07303268">
-            <wp:extent cx="4869180" cy="8107680"/>
+          <wp:inline distT="0" distB="0" distL="0" distR="0" wp14:anchorId="72C1CFC0" wp14:editId="5DE70836">
+            <wp:extent cx="4869180" cy="8107678"/>
             <wp:effectExtent l="0" t="0" r="7620" b="7620"/>
-            <wp:docPr id="4" name="Picture 4"/>
+            <wp:docPr id="854125238" name="Picture 854125238"/>
             <wp:cNvGraphicFramePr>
               <a:graphicFrameLocks xmlns:a="http://schemas.openxmlformats.org/drawingml/2006/main" noChangeAspect="1"/>
             </wp:cNvGraphicFramePr>
@@ -231,10 +251,8 @@
               <a:graphicData uri="http://schemas.openxmlformats.org/drawingml/2006/picture">
                 <pic:pic xmlns:pic="http://schemas.openxmlformats.org/drawingml/2006/picture">
                   <pic:nvPicPr>
-                    <pic:cNvPr id="0" name="Picture 1"/>
-                    <pic:cNvPicPr>
-                      <a:picLocks noChangeAspect="1" noChangeArrowheads="1"/>
-                    </pic:cNvPicPr>
+                    <pic:cNvPr id="0" name=""/>
+                    <pic:cNvPicPr/>
                   </pic:nvPicPr>
                   <pic:blipFill>
                     <a:blip r:embed="rId7">
@@ -244,23 +262,18 @@
                         </a:ext>
                       </a:extLst>
                     </a:blip>
-                    <a:srcRect/>
                     <a:stretch>
                       <a:fillRect/>
                     </a:stretch>
                   </pic:blipFill>
-                  <pic:spPr bwMode="auto">
+                  <pic:spPr>
                     <a:xfrm>
                       <a:off x="0" y="0"/>
-                      <a:ext cx="4869180" cy="8107680"/>
+                      <a:ext cx="4869180" cy="8107678"/>
                     </a:xfrm>
                     <a:prstGeom prst="rect">
                       <a:avLst/>
                     </a:prstGeom>
-                    <a:noFill/>
-                    <a:ln>
-                      <a:noFill/>
-                    </a:ln>
                   </pic:spPr>
                 </pic:pic>
               </a:graphicData>
@@ -307,7 +320,13 @@
         </w:numPr>
       </w:pPr>
       <w:r>
-        <w:t>As a customer, I want to be able to create an account, so that I can book a place on a bus.</w:t>
+        <w:t xml:space="preserve">As a customer, I want to be able to create an account, so that I can book a place on a </w:t>
+      </w:r>
+      <w:r>
+        <w:t>coach</w:t>
+      </w:r>
+      <w:r>
+        <w:t>.</w:t>
       </w:r>
     </w:p>
     <w:p>
@@ -319,7 +338,7 @@
         </w:numPr>
       </w:pPr>
       <w:r>
-        <w:t>As a customer, I want to be able to create bookings, so that I can catch the bus to my desired destination.</w:t>
+        <w:t>As a customer, I want to be able to select the day and time in which I want to travel, so that available services during those times will be available for me to book.</w:t>
       </w:r>
     </w:p>
     <w:p>
@@ -331,6 +350,60 @@
         </w:numPr>
       </w:pPr>
       <w:r>
+        <w:t>As a customer, I want to be able to search for timetabled routes given the starting point and destination.</w:t>
+      </w:r>
+    </w:p>
+    <w:p>
+      <w:pPr>
+        <w:pStyle w:val="ListParagraph"/>
+        <w:numPr>
+          <w:ilvl w:val="0"/>
+          <w:numId w:val="4"/>
+        </w:numPr>
+      </w:pPr>
+      <w:r>
+        <w:t>As a customer, I want to be able to know the estimated time of the journey, so I know when the coach will get to my destination.</w:t>
+      </w:r>
+    </w:p>
+    <w:p>
+      <w:pPr>
+        <w:pStyle w:val="ListParagraph"/>
+        <w:numPr>
+          <w:ilvl w:val="0"/>
+          <w:numId w:val="4"/>
+        </w:numPr>
+      </w:pPr>
+      <w:r>
+        <w:t>As a customer, searching for routes, I want to see fares and associated times for a journey, so that I can make sure I book the right journey for me.</w:t>
+      </w:r>
+    </w:p>
+    <w:p>
+      <w:pPr>
+        <w:pStyle w:val="ListParagraph"/>
+        <w:numPr>
+          <w:ilvl w:val="0"/>
+          <w:numId w:val="4"/>
+        </w:numPr>
+      </w:pPr>
+      <w:r>
+        <w:t xml:space="preserve">As a customer, I want to be able to create bookings, so that I can catch the </w:t>
+      </w:r>
+      <w:r>
+        <w:t>coach</w:t>
+      </w:r>
+      <w:r>
+        <w:t xml:space="preserve"> to my desired destination.</w:t>
+      </w:r>
+    </w:p>
+    <w:p>
+      <w:pPr>
+        <w:pStyle w:val="ListParagraph"/>
+        <w:numPr>
+          <w:ilvl w:val="0"/>
+          <w:numId w:val="4"/>
+        </w:numPr>
+      </w:pPr>
+      <w:r>
         <w:t xml:space="preserve">As a customer, I want to be able to make multiple bookings, so that I can travel with others. </w:t>
       </w:r>
     </w:p>
@@ -343,7 +416,7 @@
         </w:numPr>
       </w:pPr>
       <w:r>
-        <w:t>As a customer, I want to be able to search for timetabled routes given my starting point and destination.</w:t>
+        <w:t>As a customer, I want to be able to pay via PayPal, so I can confirm my travel.</w:t>
       </w:r>
     </w:p>
     <w:p>
@@ -355,7 +428,19 @@
         </w:numPr>
       </w:pPr>
       <w:r>
-        <w:t>As a customer, searching for routes, I want to see fares and associated times for a journey, so that I can make sure I book the right journey for me.</w:t>
+        <w:t xml:space="preserve">As a customer, I want to be able to know my starting </w:t>
+      </w:r>
+      <w:r>
+        <w:t>station</w:t>
+      </w:r>
+      <w:r>
+        <w:t xml:space="preserve">, so I can know where to </w:t>
+      </w:r>
+      <w:r>
+        <w:t>board the coach</w:t>
+      </w:r>
+      <w:r>
+        <w:t>.</w:t>
       </w:r>
     </w:p>
     <w:p>
@@ -367,7 +452,19 @@
         </w:numPr>
       </w:pPr>
       <w:r>
-        <w:t>As a customer, I want to be able to know my starting stop, so I can know where to catch the bus.</w:t>
+        <w:t xml:space="preserve">As a customer, I want to be able to know my ending </w:t>
+      </w:r>
+      <w:r>
+        <w:t>station</w:t>
+      </w:r>
+      <w:r>
+        <w:t xml:space="preserve">, so I can know where to get off the </w:t>
+      </w:r>
+      <w:r>
+        <w:t>coach</w:t>
+      </w:r>
+      <w:r>
+        <w:t>.</w:t>
       </w:r>
     </w:p>
     <w:p>
@@ -379,7 +476,7 @@
         </w:numPr>
       </w:pPr>
       <w:r>
-        <w:t>As a customer, I want to be able to know my ending stop, so I can know where to get off the bus.</w:t>
+        <w:t>As a customer, I want to be able to view all my currently booked tickets and be able to display my booking reference code to the driver upon coach entry.</w:t>
       </w:r>
     </w:p>
     <w:p>
@@ -391,7 +488,7 @@
         </w:numPr>
       </w:pPr>
       <w:r>
-        <w:t>As a customer, I want to be able to select the day and time in which I want to travel, so that available services during those times will be available for me to book.</w:t>
+        <w:t>As a customer, I want to be able to view my prior travel history, so I can easily track where I have been and make new journey’s based on prior ones.</w:t>
       </w:r>
     </w:p>
     <w:p>
@@ -403,7 +500,7 @@
         </w:numPr>
       </w:pPr>
       <w:r>
-        <w:t>As a customer, I want to be able to know the estimated time of the journey, so I know when the bus will get to my destination.</w:t>
+        <w:t>As a customer, I want to be able to view my account details, so that I can check my information is correct.</w:t>
       </w:r>
     </w:p>
     <w:p>
@@ -415,7 +512,7 @@
         </w:numPr>
       </w:pPr>
       <w:r>
-        <w:t>As a customer, I want to be able to pay via PayPal, so I can confirm my travel.</w:t>
+        <w:t>As a customer, I want to be able to update my account details, so that my information can be up to date.</w:t>
       </w:r>
     </w:p>
     <w:p>
@@ -427,55 +524,7 @@
         </w:numPr>
       </w:pPr>
       <w:r>
-        <w:t>As a customer, I want to be able to view my prior travel history, so I can easily track where I have been and make new journey’s based on prior ones.</w:t>
-      </w:r>
-    </w:p>
-    <w:p>
-      <w:pPr>
-        <w:pStyle w:val="ListParagraph"/>
-        <w:numPr>
-          <w:ilvl w:val="0"/>
-          <w:numId w:val="4"/>
-        </w:numPr>
-      </w:pPr>
-      <w:r>
-        <w:t>As a customer, I want to be able to view my account details, so that I can check my information is correct.</w:t>
-      </w:r>
-    </w:p>
-    <w:p>
-      <w:pPr>
-        <w:pStyle w:val="ListParagraph"/>
-        <w:numPr>
-          <w:ilvl w:val="0"/>
-          <w:numId w:val="4"/>
-        </w:numPr>
-      </w:pPr>
-      <w:r>
         <w:t>As a customer, I want to be able to request the termination of my account, so that I can stop using the service.</w:t>
-      </w:r>
-    </w:p>
-    <w:p>
-      <w:pPr>
-        <w:pStyle w:val="ListParagraph"/>
-        <w:numPr>
-          <w:ilvl w:val="0"/>
-          <w:numId w:val="4"/>
-        </w:numPr>
-      </w:pPr>
-      <w:r>
-        <w:t>As a customer, I want to be able to view all my currently booked tickets and be able to display my booking reference code to the driver upon bus entry.</w:t>
-      </w:r>
-    </w:p>
-    <w:p>
-      <w:pPr>
-        <w:pStyle w:val="ListParagraph"/>
-        <w:numPr>
-          <w:ilvl w:val="0"/>
-          <w:numId w:val="4"/>
-        </w:numPr>
-      </w:pPr>
-      <w:r>
-        <w:t>As a customer, I want to be able to update my account details, so that my information can be up to date.</w:t>
       </w:r>
     </w:p>
     <w:p>
@@ -494,10 +543,10 @@
         </w:rPr>
         <w:lastRenderedPageBreak/>
         <w:drawing>
-          <wp:inline distT="0" distB="0" distL="0" distR="0" wp14:anchorId="0640296C" wp14:editId="2ECE016E">
-            <wp:extent cx="3139440" cy="8442960"/>
+          <wp:inline distT="0" distB="0" distL="0" distR="0" wp14:anchorId="0640296C" wp14:editId="14FDEB5C">
+            <wp:extent cx="3139440" cy="8442961"/>
             <wp:effectExtent l="0" t="0" r="3810" b="0"/>
-            <wp:docPr id="5" name="Picture 5"/>
+            <wp:docPr id="1381022665" name="Picture 1381022665"/>
             <wp:cNvGraphicFramePr>
               <a:graphicFrameLocks xmlns:a="http://schemas.openxmlformats.org/drawingml/2006/main" noChangeAspect="1"/>
             </wp:cNvGraphicFramePr>
@@ -505,10 +554,8 @@
               <a:graphicData uri="http://schemas.openxmlformats.org/drawingml/2006/picture">
                 <pic:pic xmlns:pic="http://schemas.openxmlformats.org/drawingml/2006/picture">
                   <pic:nvPicPr>
-                    <pic:cNvPr id="0" name="Picture 2"/>
-                    <pic:cNvPicPr>
-                      <a:picLocks noChangeAspect="1" noChangeArrowheads="1"/>
-                    </pic:cNvPicPr>
+                    <pic:cNvPr id="0" name=""/>
+                    <pic:cNvPicPr/>
                   </pic:nvPicPr>
                   <pic:blipFill>
                     <a:blip r:embed="rId8">
@@ -518,23 +565,18 @@
                         </a:ext>
                       </a:extLst>
                     </a:blip>
-                    <a:srcRect/>
                     <a:stretch>
                       <a:fillRect/>
                     </a:stretch>
                   </pic:blipFill>
-                  <pic:spPr bwMode="auto">
+                  <pic:spPr>
                     <a:xfrm>
                       <a:off x="0" y="0"/>
-                      <a:ext cx="3139440" cy="8442960"/>
+                      <a:ext cx="3139440" cy="8442961"/>
                     </a:xfrm>
                     <a:prstGeom prst="rect">
                       <a:avLst/>
                     </a:prstGeom>
-                    <a:noFill/>
-                    <a:ln>
-                      <a:noFill/>
-                    </a:ln>
                   </pic:spPr>
                 </pic:pic>
               </a:graphicData>
@@ -595,7 +637,16 @@
         </w:numPr>
       </w:pPr>
       <w:r>
-        <w:t>As an admin, I want to be able to approve customer passwords, so that customers can log in to their accounts.</w:t>
+        <w:t>As an admin, I want to be able to approve customer</w:t>
+      </w:r>
+      <w:r>
+        <w:t xml:space="preserve"> account requests</w:t>
+      </w:r>
+      <w:r>
+        <w:t xml:space="preserve">, so that customers can </w:t>
+      </w:r>
+      <w:r>
+        <w:t>log in to their accounts.</w:t>
       </w:r>
     </w:p>
     <w:p>
@@ -667,7 +718,7 @@
         </w:numPr>
       </w:pPr>
       <w:r>
-        <w:t>As an admin, I want to create timetables for buses, so that their routes and times can be documented.</w:t>
+        <w:t>As an admin, I want to create timetables for the routes, so that the routes and times can be documented.</w:t>
       </w:r>
     </w:p>
     <w:p>
@@ -679,7 +730,7 @@
         </w:numPr>
       </w:pPr>
       <w:r>
-        <w:t>As an admin, I want to update the timetables of buses, so that their routes and times can be amended.</w:t>
+        <w:t>As an admin, I want to update the timetables of routes, so that the routes and times can be amended.</w:t>
       </w:r>
     </w:p>
     <w:p>
@@ -691,7 +742,13 @@
         </w:numPr>
       </w:pPr>
       <w:r>
-        <w:t>As an admin, I want to retrieve the timetables of the buses, so that I can view the routes and times.</w:t>
+        <w:t xml:space="preserve">As an admin, I want to retrieve the timetables of the </w:t>
+      </w:r>
+      <w:r>
+        <w:t>routes</w:t>
+      </w:r>
+      <w:r>
+        <w:t>, so that I can view the routes and times.</w:t>
       </w:r>
     </w:p>
     <w:p>
@@ -703,7 +760,13 @@
         </w:numPr>
       </w:pPr>
       <w:r>
-        <w:t>As an admin, I want to be able to archive the timetables of the buses, so that timetables can be decommissioned.</w:t>
+        <w:t>As an admin, I want to be able to archive the timetables of the</w:t>
+      </w:r>
+      <w:r>
+        <w:t xml:space="preserve"> routes</w:t>
+      </w:r>
+      <w:r>
+        <w:t>, so that timetables can be decommissioned.</w:t>
       </w:r>
     </w:p>
     <w:p>
@@ -715,7 +778,13 @@
         </w:numPr>
       </w:pPr>
       <w:r>
-        <w:t>As an admin, I want to be able to create routes, so that buses have a set path.</w:t>
+        <w:t xml:space="preserve">As an admin, I want to be able to create routes, so that </w:t>
+      </w:r>
+      <w:r>
+        <w:t>coaches have</w:t>
+      </w:r>
+      <w:r>
+        <w:t xml:space="preserve"> a set path.</w:t>
       </w:r>
     </w:p>
     <w:p>
@@ -763,7 +832,13 @@
         </w:numPr>
       </w:pPr>
       <w:r>
-        <w:t>As an admin, I want to be able to create records of new buses, so that the stock can be documented.</w:t>
+        <w:t xml:space="preserve">As an admin, I want to be able to create records of new </w:t>
+      </w:r>
+      <w:r>
+        <w:t>coaches</w:t>
+      </w:r>
+      <w:r>
+        <w:t>, so that the stock can be documented.</w:t>
       </w:r>
     </w:p>
     <w:p>
@@ -775,7 +850,19 @@
         </w:numPr>
       </w:pPr>
       <w:r>
-        <w:t>As an admin, I want to be able to view buses in the stock inventory, so that I can ascertain what buses are currently available.</w:t>
+        <w:t xml:space="preserve">As an admin, I want to be able to view </w:t>
+      </w:r>
+      <w:r>
+        <w:t>coaches</w:t>
+      </w:r>
+      <w:r>
+        <w:t xml:space="preserve"> in the stock inventory, so that I can ascertain what </w:t>
+      </w:r>
+      <w:r>
+        <w:t>coaches</w:t>
+      </w:r>
+      <w:r>
+        <w:t xml:space="preserve"> are currently available.</w:t>
       </w:r>
     </w:p>
     <w:p>
@@ -787,7 +874,13 @@
         </w:numPr>
       </w:pPr>
       <w:r>
-        <w:t>As an admin, I want to be able to archive buses in the stock inventory, so they can be decommissioned if not in use or replaced.</w:t>
+        <w:t xml:space="preserve">As an admin, I want to be able to archive </w:t>
+      </w:r>
+      <w:r>
+        <w:t>coaches</w:t>
+      </w:r>
+      <w:r>
+        <w:t xml:space="preserve"> in the stock inventory, so they can be decommissioned if not in use or replaced.</w:t>
       </w:r>
     </w:p>
     <w:p>
@@ -799,15 +892,22 @@
         </w:numPr>
       </w:pPr>
       <w:r>
-        <w:t xml:space="preserve">As an admin, I want to be able to deploy replacement services in the event of a bus breakdown, </w:t>
-      </w:r>
-      <w:proofErr w:type="gramStart"/>
-      <w:r>
-        <w:t>so as to</w:t>
-      </w:r>
-      <w:proofErr w:type="gramEnd"/>
-      <w:r>
-        <w:t xml:space="preserve"> assist passengers.</w:t>
+        <w:t xml:space="preserve">As an admin, I want to be able to deploy replacement services in the event of a </w:t>
+      </w:r>
+      <w:r>
+        <w:t>coach</w:t>
+      </w:r>
+      <w:r>
+        <w:t xml:space="preserve"> breakdown, </w:t>
+      </w:r>
+      <w:r>
+        <w:t>so we ca</w:t>
+      </w:r>
+      <w:r>
+        <w:t xml:space="preserve">n </w:t>
+      </w:r>
+      <w:r>
+        <w:t>assist passengers.</w:t>
       </w:r>
     </w:p>
     <w:p>
@@ -854,10 +954,10 @@
         </w:rPr>
         <w:lastRenderedPageBreak/>
         <w:drawing>
-          <wp:inline distT="0" distB="0" distL="0" distR="0" wp14:anchorId="0AC17334" wp14:editId="2A6FD76C">
-            <wp:extent cx="3230880" cy="8221980"/>
+          <wp:inline distT="0" distB="0" distL="0" distR="0" wp14:anchorId="0AC17334" wp14:editId="55441D4D">
+            <wp:extent cx="3230880" cy="8221978"/>
             <wp:effectExtent l="0" t="0" r="7620" b="7620"/>
-            <wp:docPr id="6" name="Picture 6"/>
+            <wp:docPr id="1510609378" name="Picture 1510609378"/>
             <wp:cNvGraphicFramePr>
               <a:graphicFrameLocks xmlns:a="http://schemas.openxmlformats.org/drawingml/2006/main" noChangeAspect="1"/>
             </wp:cNvGraphicFramePr>
@@ -865,10 +965,8 @@
               <a:graphicData uri="http://schemas.openxmlformats.org/drawingml/2006/picture">
                 <pic:pic xmlns:pic="http://schemas.openxmlformats.org/drawingml/2006/picture">
                   <pic:nvPicPr>
-                    <pic:cNvPr id="0" name="Picture 3"/>
-                    <pic:cNvPicPr>
-                      <a:picLocks noChangeAspect="1" noChangeArrowheads="1"/>
-                    </pic:cNvPicPr>
+                    <pic:cNvPr id="0" name=""/>
+                    <pic:cNvPicPr/>
                   </pic:nvPicPr>
                   <pic:blipFill>
                     <a:blip r:embed="rId9">
@@ -878,23 +976,18 @@
                         </a:ext>
                       </a:extLst>
                     </a:blip>
-                    <a:srcRect/>
                     <a:stretch>
                       <a:fillRect/>
                     </a:stretch>
                   </pic:blipFill>
-                  <pic:spPr bwMode="auto">
+                  <pic:spPr>
                     <a:xfrm>
                       <a:off x="0" y="0"/>
-                      <a:ext cx="3230880" cy="8221980"/>
+                      <a:ext cx="3230880" cy="8221978"/>
                     </a:xfrm>
                     <a:prstGeom prst="rect">
                       <a:avLst/>
                     </a:prstGeom>
-                    <a:noFill/>
-                    <a:ln>
-                      <a:noFill/>
-                    </a:ln>
                   </pic:spPr>
                 </pic:pic>
               </a:graphicData>
@@ -931,6 +1024,11 @@
       </w:pPr>
     </w:p>
     <w:p>
+      <w:pPr>
+        <w:rPr>
+          <w:u w:val="single"/>
+        </w:rPr>
+      </w:pPr>
       <w:r>
         <w:rPr>
           <w:u w:val="single"/>
@@ -947,7 +1045,7 @@
         </w:numPr>
       </w:pPr>
       <w:r>
-        <w:t>As a manager, I want to be able to assign a driver a bus for the shift, so that the driver can perform his duties.</w:t>
+        <w:t>As a manager, I want to be able to view the drivers, so that I can see the driver’s that are available</w:t>
       </w:r>
     </w:p>
     <w:p>
@@ -959,6 +1057,33 @@
         </w:numPr>
       </w:pPr>
       <w:r>
+        <w:t>As</w:t>
+      </w:r>
+      <w:r>
+        <w:t xml:space="preserve"> a manager, I want to be able to assign a driver a coach for the shift, so that the driver can perform his duties.</w:t>
+      </w:r>
+    </w:p>
+    <w:p>
+      <w:pPr>
+        <w:pStyle w:val="ListParagraph"/>
+        <w:numPr>
+          <w:ilvl w:val="0"/>
+          <w:numId w:val="1"/>
+        </w:numPr>
+      </w:pPr>
+      <w:r>
+        <w:t>As a manager, I want to be able to update and make changes to a driver shift</w:t>
+      </w:r>
+    </w:p>
+    <w:p>
+      <w:pPr>
+        <w:pStyle w:val="ListParagraph"/>
+        <w:numPr>
+          <w:ilvl w:val="0"/>
+          <w:numId w:val="1"/>
+        </w:numPr>
+      </w:pPr>
+      <w:r>
         <w:t>As a manager, I want to be able to remove an employee’s shift, so that they no longer undertake that shift.</w:t>
       </w:r>
     </w:p>
@@ -971,6 +1096,30 @@
         </w:numPr>
       </w:pPr>
       <w:r>
+        <w:t>As a manager, I want to view all available routes, so that I can see what routes will need covering</w:t>
+      </w:r>
+    </w:p>
+    <w:p>
+      <w:pPr>
+        <w:pStyle w:val="ListParagraph"/>
+        <w:numPr>
+          <w:ilvl w:val="0"/>
+          <w:numId w:val="1"/>
+        </w:numPr>
+      </w:pPr>
+      <w:r>
+        <w:t>As a manager, I want to view the timetables, so that I can see what time the routes are taken</w:t>
+      </w:r>
+    </w:p>
+    <w:p>
+      <w:pPr>
+        <w:pStyle w:val="ListParagraph"/>
+        <w:numPr>
+          <w:ilvl w:val="0"/>
+          <w:numId w:val="1"/>
+        </w:numPr>
+      </w:pPr>
+      <w:r>
         <w:t>As a manager, I want to assign a driver a route for their shift, so that the driver can take passengers to their destinations.</w:t>
       </w:r>
     </w:p>
@@ -978,15 +1127,18 @@
       <w:pPr>
         <w:ind w:left="360"/>
       </w:pPr>
+      <w:bookmarkStart w:id="0" w:name="_GoBack"/>
+      <w:bookmarkEnd w:id="0"/>
       <w:r>
         <w:rPr>
           <w:noProof/>
+          <w:lang w:eastAsia="en-GB"/>
         </w:rPr>
         <w:drawing>
-          <wp:inline distT="0" distB="0" distL="0" distR="0" wp14:anchorId="4D0E04A8" wp14:editId="4A805381">
-            <wp:extent cx="4198620" cy="5341620"/>
+          <wp:inline distT="0" distB="0" distL="0" distR="0" wp14:anchorId="4D0E04A8" wp14:editId="7F507CC0">
+            <wp:extent cx="4198620" cy="5341618"/>
             <wp:effectExtent l="0" t="0" r="0" b="0"/>
-            <wp:docPr id="7" name="Picture 7"/>
+            <wp:docPr id="1152893071" name="Picture 1152893071"/>
             <wp:cNvGraphicFramePr>
               <a:graphicFrameLocks xmlns:a="http://schemas.openxmlformats.org/drawingml/2006/main" noChangeAspect="1"/>
             </wp:cNvGraphicFramePr>
@@ -994,10 +1146,8 @@
               <a:graphicData uri="http://schemas.openxmlformats.org/drawingml/2006/picture">
                 <pic:pic xmlns:pic="http://schemas.openxmlformats.org/drawingml/2006/picture">
                   <pic:nvPicPr>
-                    <pic:cNvPr id="0" name="Picture 4"/>
-                    <pic:cNvPicPr>
-                      <a:picLocks noChangeAspect="1" noChangeArrowheads="1"/>
-                    </pic:cNvPicPr>
+                    <pic:cNvPr id="0" name=""/>
+                    <pic:cNvPicPr/>
                   </pic:nvPicPr>
                   <pic:blipFill>
                     <a:blip r:embed="rId10">
@@ -1007,23 +1157,18 @@
                         </a:ext>
                       </a:extLst>
                     </a:blip>
-                    <a:srcRect/>
                     <a:stretch>
                       <a:fillRect/>
                     </a:stretch>
                   </pic:blipFill>
-                  <pic:spPr bwMode="auto">
+                  <pic:spPr>
                     <a:xfrm>
                       <a:off x="0" y="0"/>
-                      <a:ext cx="4198620" cy="5341620"/>
+                      <a:ext cx="4198620" cy="5341618"/>
                     </a:xfrm>
                     <a:prstGeom prst="rect">
                       <a:avLst/>
                     </a:prstGeom>
-                    <a:noFill/>
-                    <a:ln>
-                      <a:noFill/>
-                    </a:ln>
                   </pic:spPr>
                 </pic:pic>
               </a:graphicData>
@@ -1046,8 +1191,6 @@
       <w:r>
         <w:t>Use case diagram for manager (using the web application)</w:t>
       </w:r>
-      <w:bookmarkStart w:id="0" w:name="_GoBack"/>
-      <w:bookmarkEnd w:id="0"/>
     </w:p>
     <w:sectPr>
       <w:pgSz w:w="11906" w:h="16838"/>
@@ -1060,7 +1203,7 @@
 </file>
 
 <file path=word/endnotes.xml><?xml version="1.0" encoding="utf-8"?>
-<w:endnotes xmlns:wpc="http://schemas.microsoft.com/office/word/2010/wordprocessingCanvas" xmlns:cx="http://schemas.microsoft.com/office/drawing/2014/chartex" xmlns:cx1="http://schemas.microsoft.com/office/drawing/2015/9/8/chartex" xmlns:cx2="http://schemas.microsoft.com/office/drawing/2015/10/21/chartex" xmlns:cx3="http://schemas.microsoft.com/office/drawing/2016/5/9/chartex" xmlns:cx4="http://schemas.microsoft.com/office/drawing/2016/5/10/chartex" xmlns:cx5="http://schemas.microsoft.com/office/drawing/2016/5/11/chartex" xmlns:cx6="http://schemas.microsoft.com/office/drawing/2016/5/12/chartex" xmlns:cx7="http://schemas.microsoft.com/office/drawing/2016/5/13/chartex" xmlns:cx8="http://schemas.microsoft.com/office/drawing/2016/5/14/chartex" xmlns:mc="http://schemas.openxmlformats.org/markup-compatibility/2006" xmlns:aink="http://schemas.microsoft.com/office/drawing/2016/ink" xmlns:am3d="http://schemas.microsoft.com/office/drawing/2017/model3d" xmlns:o="urn:schemas-microsoft-com:office:office" xmlns:r="http://schemas.openxmlformats.org/officeDocument/2006/relationships" xmlns:m="http://schemas.openxmlformats.org/officeDocument/2006/math" xmlns:v="urn:schemas-microsoft-com:vml" xmlns:wp14="http://schemas.microsoft.com/office/word/2010/wordprocessingDrawing" xmlns:wp="http://schemas.openxmlformats.org/drawingml/2006/wordprocessingDrawing" xmlns:w10="urn:schemas-microsoft-com:office:word" xmlns:w="http://schemas.openxmlformats.org/wordprocessingml/2006/main" xmlns:w14="http://schemas.microsoft.com/office/word/2010/wordml" xmlns:w15="http://schemas.microsoft.com/office/word/2012/wordml" xmlns:w16cid="http://schemas.microsoft.com/office/word/2016/wordml/cid" xmlns:w16se="http://schemas.microsoft.com/office/word/2015/wordml/symex" xmlns:wpg="http://schemas.microsoft.com/office/word/2010/wordprocessingGroup" xmlns:wpi="http://schemas.microsoft.com/office/word/2010/wordprocessingInk" xmlns:wne="http://schemas.microsoft.com/office/word/2006/wordml" xmlns:wps="http://schemas.microsoft.com/office/word/2010/wordprocessingShape" mc:Ignorable="w14 w15 w16se w16cid wp14">
+<w:endnotes xmlns:wpc="http://schemas.microsoft.com/office/word/2010/wordprocessingCanvas" xmlns:cx="http://schemas.microsoft.com/office/drawing/2014/chartex" xmlns:cx1="http://schemas.microsoft.com/office/drawing/2015/9/8/chartex" xmlns:mc="http://schemas.openxmlformats.org/markup-compatibility/2006" xmlns:o="urn:schemas-microsoft-com:office:office" xmlns:r="http://schemas.openxmlformats.org/officeDocument/2006/relationships" xmlns:m="http://schemas.openxmlformats.org/officeDocument/2006/math" xmlns:v="urn:schemas-microsoft-com:vml" xmlns:wp14="http://schemas.microsoft.com/office/word/2010/wordprocessingDrawing" xmlns:wp="http://schemas.openxmlformats.org/drawingml/2006/wordprocessingDrawing" xmlns:w10="urn:schemas-microsoft-com:office:word" xmlns:w="http://schemas.openxmlformats.org/wordprocessingml/2006/main" xmlns:w14="http://schemas.microsoft.com/office/word/2010/wordml" xmlns:w15="http://schemas.microsoft.com/office/word/2012/wordml" xmlns:w16se="http://schemas.microsoft.com/office/word/2015/wordml/symex" xmlns:wpg="http://schemas.microsoft.com/office/word/2010/wordprocessingGroup" xmlns:wpi="http://schemas.microsoft.com/office/word/2010/wordprocessingInk" xmlns:wne="http://schemas.microsoft.com/office/word/2006/wordml" xmlns:wps="http://schemas.microsoft.com/office/word/2010/wordprocessingShape" mc:Ignorable="w14 w15 w16se wp14">
   <w:endnote w:type="separator" w:id="-1">
     <w:p>
       <w:pPr>
@@ -1079,13 +1222,20 @@
       <w:r>
         <w:continuationSeparator/>
       </w:r>
+    </w:p>
+  </w:endnote>
+  <w:endnote w:type="continuationNotice" w:id="1">
+    <w:p>
+      <w:pPr>
+        <w:spacing w:after="0" w:line="240" w:lineRule="auto"/>
+      </w:pPr>
     </w:p>
   </w:endnote>
 </w:endnotes>
 </file>
 
 <file path=word/footnotes.xml><?xml version="1.0" encoding="utf-8"?>
-<w:footnotes xmlns:wpc="http://schemas.microsoft.com/office/word/2010/wordprocessingCanvas" xmlns:cx="http://schemas.microsoft.com/office/drawing/2014/chartex" xmlns:cx1="http://schemas.microsoft.com/office/drawing/2015/9/8/chartex" xmlns:cx2="http://schemas.microsoft.com/office/drawing/2015/10/21/chartex" xmlns:cx3="http://schemas.microsoft.com/office/drawing/2016/5/9/chartex" xmlns:cx4="http://schemas.microsoft.com/office/drawing/2016/5/10/chartex" xmlns:cx5="http://schemas.microsoft.com/office/drawing/2016/5/11/chartex" xmlns:cx6="http://schemas.microsoft.com/office/drawing/2016/5/12/chartex" xmlns:cx7="http://schemas.microsoft.com/office/drawing/2016/5/13/chartex" xmlns:cx8="http://schemas.microsoft.com/office/drawing/2016/5/14/chartex" xmlns:mc="http://schemas.openxmlformats.org/markup-compatibility/2006" xmlns:aink="http://schemas.microsoft.com/office/drawing/2016/ink" xmlns:am3d="http://schemas.microsoft.com/office/drawing/2017/model3d" xmlns:o="urn:schemas-microsoft-com:office:office" xmlns:r="http://schemas.openxmlformats.org/officeDocument/2006/relationships" xmlns:m="http://schemas.openxmlformats.org/officeDocument/2006/math" xmlns:v="urn:schemas-microsoft-com:vml" xmlns:wp14="http://schemas.microsoft.com/office/word/2010/wordprocessingDrawing" xmlns:wp="http://schemas.openxmlformats.org/drawingml/2006/wordprocessingDrawing" xmlns:w10="urn:schemas-microsoft-com:office:word" xmlns:w="http://schemas.openxmlformats.org/wordprocessingml/2006/main" xmlns:w14="http://schemas.microsoft.com/office/word/2010/wordml" xmlns:w15="http://schemas.microsoft.com/office/word/2012/wordml" xmlns:w16cid="http://schemas.microsoft.com/office/word/2016/wordml/cid" xmlns:w16se="http://schemas.microsoft.com/office/word/2015/wordml/symex" xmlns:wpg="http://schemas.microsoft.com/office/word/2010/wordprocessingGroup" xmlns:wpi="http://schemas.microsoft.com/office/word/2010/wordprocessingInk" xmlns:wne="http://schemas.microsoft.com/office/word/2006/wordml" xmlns:wps="http://schemas.microsoft.com/office/word/2010/wordprocessingShape" mc:Ignorable="w14 w15 w16se w16cid wp14">
+<w:footnotes xmlns:wpc="http://schemas.microsoft.com/office/word/2010/wordprocessingCanvas" xmlns:cx="http://schemas.microsoft.com/office/drawing/2014/chartex" xmlns:cx1="http://schemas.microsoft.com/office/drawing/2015/9/8/chartex" xmlns:mc="http://schemas.openxmlformats.org/markup-compatibility/2006" xmlns:o="urn:schemas-microsoft-com:office:office" xmlns:r="http://schemas.openxmlformats.org/officeDocument/2006/relationships" xmlns:m="http://schemas.openxmlformats.org/officeDocument/2006/math" xmlns:v="urn:schemas-microsoft-com:vml" xmlns:wp14="http://schemas.microsoft.com/office/word/2010/wordprocessingDrawing" xmlns:wp="http://schemas.openxmlformats.org/drawingml/2006/wordprocessingDrawing" xmlns:w10="urn:schemas-microsoft-com:office:word" xmlns:w="http://schemas.openxmlformats.org/wordprocessingml/2006/main" xmlns:w14="http://schemas.microsoft.com/office/word/2010/wordml" xmlns:w15="http://schemas.microsoft.com/office/word/2012/wordml" xmlns:w16se="http://schemas.microsoft.com/office/word/2015/wordml/symex" xmlns:wpg="http://schemas.microsoft.com/office/word/2010/wordprocessingGroup" xmlns:wpi="http://schemas.microsoft.com/office/word/2010/wordprocessingInk" xmlns:wne="http://schemas.microsoft.com/office/word/2006/wordml" xmlns:wps="http://schemas.microsoft.com/office/word/2010/wordprocessingShape" mc:Ignorable="w14 w15 w16se wp14">
   <w:footnote w:type="separator" w:id="-1">
     <w:p>
       <w:pPr>
@@ -1104,13 +1254,20 @@
       <w:r>
         <w:continuationSeparator/>
       </w:r>
+    </w:p>
+  </w:footnote>
+  <w:footnote w:type="continuationNotice" w:id="1">
+    <w:p>
+      <w:pPr>
+        <w:spacing w:after="0" w:line="240" w:lineRule="auto"/>
+      </w:pPr>
     </w:p>
   </w:footnote>
 </w:footnotes>
 </file>
 
 <file path=word/numbering.xml><?xml version="1.0" encoding="utf-8"?>
-<w:numbering xmlns:wpc="http://schemas.microsoft.com/office/word/2010/wordprocessingCanvas" xmlns:cx="http://schemas.microsoft.com/office/drawing/2014/chartex" xmlns:cx1="http://schemas.microsoft.com/office/drawing/2015/9/8/chartex" xmlns:cx2="http://schemas.microsoft.com/office/drawing/2015/10/21/chartex" xmlns:cx3="http://schemas.microsoft.com/office/drawing/2016/5/9/chartex" xmlns:cx4="http://schemas.microsoft.com/office/drawing/2016/5/10/chartex" xmlns:cx5="http://schemas.microsoft.com/office/drawing/2016/5/11/chartex" xmlns:cx6="http://schemas.microsoft.com/office/drawing/2016/5/12/chartex" xmlns:cx7="http://schemas.microsoft.com/office/drawing/2016/5/13/chartex" xmlns:cx8="http://schemas.microsoft.com/office/drawing/2016/5/14/chartex" xmlns:mc="http://schemas.openxmlformats.org/markup-compatibility/2006" xmlns:aink="http://schemas.microsoft.com/office/drawing/2016/ink" xmlns:am3d="http://schemas.microsoft.com/office/drawing/2017/model3d" xmlns:o="urn:schemas-microsoft-com:office:office" xmlns:r="http://schemas.openxmlformats.org/officeDocument/2006/relationships" xmlns:m="http://schemas.openxmlformats.org/officeDocument/2006/math" xmlns:v="urn:schemas-microsoft-com:vml" xmlns:wp14="http://schemas.microsoft.com/office/word/2010/wordprocessingDrawing" xmlns:wp="http://schemas.openxmlformats.org/drawingml/2006/wordprocessingDrawing" xmlns:w10="urn:schemas-microsoft-com:office:word" xmlns:w="http://schemas.openxmlformats.org/wordprocessingml/2006/main" xmlns:w14="http://schemas.microsoft.com/office/word/2010/wordml" xmlns:w15="http://schemas.microsoft.com/office/word/2012/wordml" xmlns:w16cid="http://schemas.microsoft.com/office/word/2016/wordml/cid" xmlns:w16se="http://schemas.microsoft.com/office/word/2015/wordml/symex" xmlns:wpg="http://schemas.microsoft.com/office/word/2010/wordprocessingGroup" xmlns:wpi="http://schemas.microsoft.com/office/word/2010/wordprocessingInk" xmlns:wne="http://schemas.microsoft.com/office/word/2006/wordml" xmlns:wps="http://schemas.microsoft.com/office/word/2010/wordprocessingShape" mc:Ignorable="w14 w15 w16se w16cid wp14">
+<w:numbering xmlns:wpc="http://schemas.microsoft.com/office/word/2010/wordprocessingCanvas" xmlns:cx="http://schemas.microsoft.com/office/drawing/2014/chartex" xmlns:cx1="http://schemas.microsoft.com/office/drawing/2015/9/8/chartex" xmlns:mc="http://schemas.openxmlformats.org/markup-compatibility/2006" xmlns:o="urn:schemas-microsoft-com:office:office" xmlns:r="http://schemas.openxmlformats.org/officeDocument/2006/relationships" xmlns:m="http://schemas.openxmlformats.org/officeDocument/2006/math" xmlns:v="urn:schemas-microsoft-com:vml" xmlns:wp14="http://schemas.microsoft.com/office/word/2010/wordprocessingDrawing" xmlns:wp="http://schemas.openxmlformats.org/drawingml/2006/wordprocessingDrawing" xmlns:w10="urn:schemas-microsoft-com:office:word" xmlns:w="http://schemas.openxmlformats.org/wordprocessingml/2006/main" xmlns:w14="http://schemas.microsoft.com/office/word/2010/wordml" xmlns:w15="http://schemas.microsoft.com/office/word/2012/wordml" xmlns:w16se="http://schemas.microsoft.com/office/word/2015/wordml/symex" xmlns:wpg="http://schemas.microsoft.com/office/word/2010/wordprocessingGroup" xmlns:wpi="http://schemas.microsoft.com/office/word/2010/wordprocessingInk" xmlns:wne="http://schemas.microsoft.com/office/word/2006/wordml" xmlns:wps="http://schemas.microsoft.com/office/word/2010/wordprocessingShape" mc:Ignorable="w14 w15 w16se wp14">
   <w:abstractNum w:abstractNumId="0" w15:restartNumberingAfterBreak="0">
     <w:nsid w:val="0C2F0C75"/>
     <w:multiLevelType w:val="hybridMultilevel"/>
@@ -1661,7 +1818,7 @@
 </file>
 
 <file path=word/styles.xml><?xml version="1.0" encoding="utf-8"?>
-<w:styles xmlns:mc="http://schemas.openxmlformats.org/markup-compatibility/2006" xmlns:r="http://schemas.openxmlformats.org/officeDocument/2006/relationships" xmlns:w="http://schemas.openxmlformats.org/wordprocessingml/2006/main" xmlns:w14="http://schemas.microsoft.com/office/word/2010/wordml" xmlns:w15="http://schemas.microsoft.com/office/word/2012/wordml" xmlns:w16cid="http://schemas.microsoft.com/office/word/2016/wordml/cid" xmlns:w16se="http://schemas.microsoft.com/office/word/2015/wordml/symex" mc:Ignorable="w14 w15 w16se w16cid">
+<w:styles xmlns:mc="http://schemas.openxmlformats.org/markup-compatibility/2006" xmlns:r="http://schemas.openxmlformats.org/officeDocument/2006/relationships" xmlns:w="http://schemas.openxmlformats.org/wordprocessingml/2006/main" xmlns:w14="http://schemas.microsoft.com/office/word/2010/wordml" xmlns:w15="http://schemas.microsoft.com/office/word/2012/wordml" xmlns:w16se="http://schemas.microsoft.com/office/word/2015/wordml/symex" mc:Ignorable="w14 w15 w16se">
   <w:docDefaults>
     <w:rPrDefault>
       <w:rPr>
@@ -1677,7 +1834,7 @@
       </w:pPr>
     </w:pPrDefault>
   </w:docDefaults>
-  <w:latentStyles w:defLockedState="0" w:defUIPriority="99" w:defSemiHidden="0" w:defUnhideWhenUsed="0" w:defQFormat="0" w:count="375">
+  <w:latentStyles w:defLockedState="0" w:defUIPriority="99" w:defSemiHidden="0" w:defUnhideWhenUsed="0" w:defQFormat="0" w:count="371">
     <w:lsdException w:name="Normal" w:uiPriority="0" w:qFormat="1"/>
     <w:lsdException w:name="heading 1" w:uiPriority="9" w:qFormat="1"/>
     <w:lsdException w:name="heading 2" w:semiHidden="1" w:uiPriority="9" w:unhideWhenUsed="1" w:qFormat="1"/>
@@ -1783,6 +1940,7 @@
     <w:lsdException w:name="HTML Sample" w:semiHidden="1" w:unhideWhenUsed="1"/>
     <w:lsdException w:name="HTML Typewriter" w:semiHidden="1" w:unhideWhenUsed="1"/>
     <w:lsdException w:name="HTML Variable" w:semiHidden="1" w:unhideWhenUsed="1"/>
+    <w:lsdException w:name="Normal Table" w:semiHidden="1" w:unhideWhenUsed="1"/>
     <w:lsdException w:name="annotation subject" w:semiHidden="1" w:unhideWhenUsed="1"/>
     <w:lsdException w:name="No List" w:semiHidden="1" w:unhideWhenUsed="1"/>
     <w:lsdException w:name="Outline List 1" w:semiHidden="1" w:unhideWhenUsed="1"/>
@@ -1826,8 +1984,10 @@
     <w:lsdException w:name="Table Elegant" w:semiHidden="1" w:unhideWhenUsed="1"/>
     <w:lsdException w:name="Table Professional" w:semiHidden="1" w:unhideWhenUsed="1"/>
     <w:lsdException w:name="Table Subtle 1" w:semiHidden="1" w:unhideWhenUsed="1"/>
+    <w:lsdException w:name="Table Subtle 2" w:semiHidden="1" w:unhideWhenUsed="1"/>
     <w:lsdException w:name="Table Web 1" w:semiHidden="1" w:unhideWhenUsed="1"/>
     <w:lsdException w:name="Table Web 2" w:semiHidden="1" w:unhideWhenUsed="1"/>
+    <w:lsdException w:name="Table Web 3" w:semiHidden="1" w:unhideWhenUsed="1"/>
     <w:lsdException w:name="Balloon Text" w:semiHidden="1" w:unhideWhenUsed="1"/>
     <w:lsdException w:name="Table Grid" w:uiPriority="39"/>
     <w:lsdException w:name="Table Theme" w:semiHidden="1" w:unhideWhenUsed="1"/>
@@ -2046,10 +2206,6 @@
     <w:lsdException w:name="List Table 5 Dark Accent 6" w:uiPriority="50"/>
     <w:lsdException w:name="List Table 6 Colorful Accent 6" w:uiPriority="51"/>
     <w:lsdException w:name="List Table 7 Colorful Accent 6" w:uiPriority="52"/>
-    <w:lsdException w:name="Mention" w:semiHidden="1" w:unhideWhenUsed="1"/>
-    <w:lsdException w:name="Smart Hyperlink" w:semiHidden="1" w:unhideWhenUsed="1"/>
-    <w:lsdException w:name="Hashtag" w:semiHidden="1" w:unhideWhenUsed="1"/>
-    <w:lsdException w:name="Unresolved Mention" w:semiHidden="1" w:unhideWhenUsed="1"/>
   </w:latentStyles>
   <w:style w:type="paragraph" w:default="1" w:styleId="Normal">
     <w:name w:val="Normal"/>

</xml_diff>

<commit_message>
Updated customer to include login use case
</commit_message>
<xml_diff>
--- a/Documents/PRCS252 - Use Case Analysis.docx
+++ b/Documents/PRCS252 - Use Case Analysis.docx
@@ -83,13 +83,7 @@
         </w:numPr>
       </w:pPr>
       <w:r>
-        <w:t>As a</w:t>
-      </w:r>
-      <w:r>
-        <w:t xml:space="preserve"> driver, I want to be able to view current stock, so that the number of coaches available </w:t>
-      </w:r>
-      <w:r>
-        <w:t>to drive in the depot is known.</w:t>
+        <w:t>As a driver, I want to be able to view current stock, so that the number of coaches available to drive in the depot is known.</w:t>
       </w:r>
     </w:p>
     <w:p>
@@ -185,7 +179,10 @@
         <w:t>to</w:t>
       </w:r>
       <w:r>
-        <w:t xml:space="preserve"> validate their journey</w:t>
+        <w:t xml:space="preserve"> validate</w:t>
+      </w:r>
+      <w:r>
+        <w:t xml:space="preserve"> their journey</w:t>
       </w:r>
       <w:r>
         <w:t xml:space="preserve"> on the coach</w:t>
@@ -320,13 +317,7 @@
         </w:numPr>
       </w:pPr>
       <w:r>
-        <w:t xml:space="preserve">As a customer, I want to be able to create an account, so that I can book a place on a </w:t>
-      </w:r>
-      <w:r>
-        <w:t>coach</w:t>
-      </w:r>
-      <w:r>
-        <w:t>.</w:t>
+        <w:t>As a customer, I want to be able to create an account, so that I can book a place on a coach.</w:t>
       </w:r>
     </w:p>
     <w:p>
@@ -338,6 +329,18 @@
         </w:numPr>
       </w:pPr>
       <w:r>
+        <w:t>As a customer, I want to be able to login to my account, so that I can access my account.</w:t>
+      </w:r>
+    </w:p>
+    <w:p>
+      <w:pPr>
+        <w:pStyle w:val="ListParagraph"/>
+        <w:numPr>
+          <w:ilvl w:val="0"/>
+          <w:numId w:val="4"/>
+        </w:numPr>
+      </w:pPr>
+      <w:r>
         <w:t>As a customer, I want to be able to select the day and time in which I want to travel, so that available services during those times will be available for me to book.</w:t>
       </w:r>
     </w:p>
@@ -386,13 +389,7 @@
         </w:numPr>
       </w:pPr>
       <w:r>
-        <w:t xml:space="preserve">As a customer, I want to be able to create bookings, so that I can catch the </w:t>
-      </w:r>
-      <w:r>
-        <w:t>coach</w:t>
-      </w:r>
-      <w:r>
-        <w:t xml:space="preserve"> to my desired destination.</w:t>
+        <w:t>As a customer, I want to be able to create bookings, so that I can catch the coach to my desired destination.</w:t>
       </w:r>
     </w:p>
     <w:p>
@@ -428,19 +425,7 @@
         </w:numPr>
       </w:pPr>
       <w:r>
-        <w:t xml:space="preserve">As a customer, I want to be able to know my starting </w:t>
-      </w:r>
-      <w:r>
-        <w:t>station</w:t>
-      </w:r>
-      <w:r>
-        <w:t xml:space="preserve">, so I can know where to </w:t>
-      </w:r>
-      <w:r>
-        <w:t>board the coach</w:t>
-      </w:r>
-      <w:r>
-        <w:t>.</w:t>
+        <w:t>As a customer, I want to be able to know my starting station, so I can know where to board the coach.</w:t>
       </w:r>
     </w:p>
     <w:p>
@@ -452,19 +437,7 @@
         </w:numPr>
       </w:pPr>
       <w:r>
-        <w:t xml:space="preserve">As a customer, I want to be able to know my ending </w:t>
-      </w:r>
-      <w:r>
-        <w:t>station</w:t>
-      </w:r>
-      <w:r>
-        <w:t xml:space="preserve">, so I can know where to get off the </w:t>
-      </w:r>
-      <w:r>
-        <w:t>coach</w:t>
-      </w:r>
-      <w:r>
-        <w:t>.</w:t>
+        <w:t>As a customer, I want to be able to know my ending station, so I can know where to get off the coach.</w:t>
       </w:r>
     </w:p>
     <w:p>
@@ -643,10 +616,7 @@
         <w:t xml:space="preserve"> account requests</w:t>
       </w:r>
       <w:r>
-        <w:t xml:space="preserve">, so that customers can </w:t>
-      </w:r>
-      <w:r>
-        <w:t>log in to their accounts.</w:t>
+        <w:t>, so that customers can log in to their accounts.</w:t>
       </w:r>
     </w:p>
     <w:p>
@@ -742,7 +712,10 @@
         </w:numPr>
       </w:pPr>
       <w:r>
-        <w:t xml:space="preserve">As an admin, I want to retrieve the timetables of the </w:t>
+        <w:t>As</w:t>
+      </w:r>
+      <w:r>
+        <w:t xml:space="preserve"> an admin, I want to retrieve the timetables of the </w:t>
       </w:r>
       <w:r>
         <w:t>routes</w:t>
@@ -1035,100 +1008,100 @@
         </w:rPr>
         <w:t>Manager:</w:t>
       </w:r>
-    </w:p>
-    <w:p>
-      <w:pPr>
-        <w:pStyle w:val="ListParagraph"/>
-        <w:numPr>
-          <w:ilvl w:val="0"/>
-          <w:numId w:val="1"/>
-        </w:numPr>
-      </w:pPr>
-      <w:r>
-        <w:t>As a manager, I want to be able to view the drivers, so that I can see the driver’s that are available</w:t>
-      </w:r>
-    </w:p>
-    <w:p>
-      <w:pPr>
-        <w:pStyle w:val="ListParagraph"/>
-        <w:numPr>
-          <w:ilvl w:val="0"/>
-          <w:numId w:val="1"/>
-        </w:numPr>
-      </w:pPr>
-      <w:r>
-        <w:t>As</w:t>
-      </w:r>
-      <w:r>
-        <w:t xml:space="preserve"> a manager, I want to be able to assign a driver a coach for the shift, so that the driver can perform his duties.</w:t>
-      </w:r>
-    </w:p>
-    <w:p>
-      <w:pPr>
-        <w:pStyle w:val="ListParagraph"/>
-        <w:numPr>
-          <w:ilvl w:val="0"/>
-          <w:numId w:val="1"/>
-        </w:numPr>
-      </w:pPr>
-      <w:r>
-        <w:t>As a manager, I want to be able to update and make changes to a driver shift</w:t>
-      </w:r>
-    </w:p>
-    <w:p>
-      <w:pPr>
-        <w:pStyle w:val="ListParagraph"/>
-        <w:numPr>
-          <w:ilvl w:val="0"/>
-          <w:numId w:val="1"/>
-        </w:numPr>
-      </w:pPr>
-      <w:r>
-        <w:t>As a manager, I want to be able to remove an employee’s shift, so that they no longer undertake that shift.</w:t>
-      </w:r>
-    </w:p>
-    <w:p>
-      <w:pPr>
-        <w:pStyle w:val="ListParagraph"/>
-        <w:numPr>
-          <w:ilvl w:val="0"/>
-          <w:numId w:val="1"/>
-        </w:numPr>
-      </w:pPr>
-      <w:r>
-        <w:t>As a manager, I want to view all available routes, so that I can see what routes will need covering</w:t>
-      </w:r>
-    </w:p>
-    <w:p>
-      <w:pPr>
-        <w:pStyle w:val="ListParagraph"/>
-        <w:numPr>
-          <w:ilvl w:val="0"/>
-          <w:numId w:val="1"/>
-        </w:numPr>
-      </w:pPr>
-      <w:r>
-        <w:t>As a manager, I want to view the timetables, so that I can see what time the routes are taken</w:t>
-      </w:r>
-    </w:p>
-    <w:p>
-      <w:pPr>
-        <w:pStyle w:val="ListParagraph"/>
-        <w:numPr>
-          <w:ilvl w:val="0"/>
-          <w:numId w:val="1"/>
-        </w:numPr>
-      </w:pPr>
-      <w:r>
-        <w:t>As a manager, I want to assign a driver a route for their shift, so that the driver can take passengers to their destinations.</w:t>
-      </w:r>
-    </w:p>
-    <w:p>
-      <w:pPr>
-        <w:ind w:left="360"/>
-      </w:pPr>
       <w:bookmarkStart w:id="0" w:name="_GoBack"/>
       <w:bookmarkEnd w:id="0"/>
+    </w:p>
+    <w:p>
+      <w:pPr>
+        <w:pStyle w:val="ListParagraph"/>
+        <w:numPr>
+          <w:ilvl w:val="0"/>
+          <w:numId w:val="1"/>
+        </w:numPr>
+      </w:pPr>
+      <w:r>
+        <w:t>As a manager, I want to be able to view the drivers, so that I can see the driver’s that are available</w:t>
+      </w:r>
+    </w:p>
+    <w:p>
+      <w:pPr>
+        <w:pStyle w:val="ListParagraph"/>
+        <w:numPr>
+          <w:ilvl w:val="0"/>
+          <w:numId w:val="1"/>
+        </w:numPr>
+      </w:pPr>
+      <w:r>
+        <w:t>As a manager, I want to be able to assign a driver a coach for the shift, so that the driver can perform his duties.</w:t>
+      </w:r>
+    </w:p>
+    <w:p>
+      <w:pPr>
+        <w:pStyle w:val="ListParagraph"/>
+        <w:numPr>
+          <w:ilvl w:val="0"/>
+          <w:numId w:val="1"/>
+        </w:numPr>
+      </w:pPr>
+      <w:r>
+        <w:t>As a manager, I want to be able to update and make changes to a driver shift</w:t>
+      </w:r>
+    </w:p>
+    <w:p>
+      <w:pPr>
+        <w:pStyle w:val="ListParagraph"/>
+        <w:numPr>
+          <w:ilvl w:val="0"/>
+          <w:numId w:val="1"/>
+        </w:numPr>
+      </w:pPr>
+      <w:r>
+        <w:t>As a manager, I want to be able to remove an employee’s shift, so that they no longer undertake</w:t>
+      </w:r>
+      <w:r>
+        <w:t xml:space="preserve"> that shift.</w:t>
+      </w:r>
+    </w:p>
+    <w:p>
+      <w:pPr>
+        <w:pStyle w:val="ListParagraph"/>
+        <w:numPr>
+          <w:ilvl w:val="0"/>
+          <w:numId w:val="1"/>
+        </w:numPr>
+      </w:pPr>
+      <w:r>
+        <w:t>As a manager, I want to view all available routes, so that I can see what routes will need covering</w:t>
+      </w:r>
+    </w:p>
+    <w:p>
+      <w:pPr>
+        <w:pStyle w:val="ListParagraph"/>
+        <w:numPr>
+          <w:ilvl w:val="0"/>
+          <w:numId w:val="1"/>
+        </w:numPr>
+      </w:pPr>
+      <w:r>
+        <w:t>As a manager, I want to view the timetables, so that I can see what time the routes are taken</w:t>
+      </w:r>
+    </w:p>
+    <w:p>
+      <w:pPr>
+        <w:pStyle w:val="ListParagraph"/>
+        <w:numPr>
+          <w:ilvl w:val="0"/>
+          <w:numId w:val="1"/>
+        </w:numPr>
+      </w:pPr>
+      <w:r>
+        <w:t>As a manager, I want to assign a driver a route for their shift, so that the driver can take passengers to their destinations.</w:t>
+      </w:r>
+    </w:p>
+    <w:p>
+      <w:pPr>
+        <w:ind w:left="360"/>
+      </w:pPr>
       <w:r>
         <w:rPr>
           <w:noProof/>

</xml_diff>